<commit_message>
feat: added Produto and Usuario classes to documentation and updated Categoria
</commit_message>
<xml_diff>
--- a/MODELO_DOC_Classes_Kelp.docx
+++ b/MODELO_DOC_Classes_Kelp.docx
@@ -32,8 +32,8 @@
         </w:rPr>
       </w:pPr>
       <w:r>
-        <w:object w:dxaOrig="5739" w:dyaOrig="2336">
-          <v:rect xmlns:o="urn:schemas-microsoft-com:office:office" xmlns:v="urn:schemas-microsoft-com:vml" id="rectole0000000000" style="width:286.950000pt;height:116.800000pt" o:preferrelative="t" o:ole="">
+        <w:object w:dxaOrig="5811" w:dyaOrig="2369">
+          <v:rect xmlns:o="urn:schemas-microsoft-com:office:office" xmlns:v="urn:schemas-microsoft-com:vml" id="rectole0000000000" style="width:290.550000pt;height:118.450000pt" o:preferrelative="t" o:ole="">
             <o:lock v:ext="edit"/>
             <v:imagedata xmlns:r="http://schemas.openxmlformats.org/officeDocument/2006/relationships" r:id="docRId1" o:title=""/>
           </v:rect>
@@ -860,7 +860,7 @@
           <w:sz w:val="28"/>
           <w:shd w:fill="auto" w:val="clear"/>
         </w:rPr>
-        <w:t xml:space="preserve">Nome da Classe: CategoriaModel</w:t>
+        <w:t xml:space="preserve">Nome da Classe: Categoria</w:t>
       </w:r>
     </w:p>
     <w:p>
@@ -912,10 +912,10 @@
               <w:ind w:right="0" w:left="0" w:firstLine="0"/>
               <w:jc w:val="center"/>
               <w:rPr>
-                <w:color w:val="auto"/>
-                <w:spacing w:val="0"/>
-                <w:position w:val="0"/>
-                <w:shd w:fill="auto" w:val="clear"/>
+                <w:rFonts w:ascii="Arial" w:hAnsi="Arial" w:cs="Arial" w:eastAsia="Arial"/>
+                <w:color w:val="auto"/>
+                <w:spacing w:val="0"/>
+                <w:position w:val="0"/>
               </w:rPr>
             </w:pPr>
             <w:r>
@@ -954,10 +954,10 @@
               <w:ind w:right="0" w:left="0" w:firstLine="0"/>
               <w:jc w:val="center"/>
               <w:rPr>
-                <w:color w:val="auto"/>
-                <w:spacing w:val="0"/>
-                <w:position w:val="0"/>
-                <w:shd w:fill="auto" w:val="clear"/>
+                <w:rFonts w:ascii="Arial" w:hAnsi="Arial" w:cs="Arial" w:eastAsia="Arial"/>
+                <w:color w:val="auto"/>
+                <w:spacing w:val="0"/>
+                <w:position w:val="0"/>
               </w:rPr>
             </w:pPr>
             <w:r>
@@ -1002,19 +1002,20 @@
               <w:ind w:right="0" w:left="0" w:firstLine="0"/>
               <w:jc w:val="both"/>
               <w:rPr>
-                <w:color w:val="auto"/>
-                <w:spacing w:val="0"/>
-                <w:position w:val="0"/>
-                <w:shd w:fill="auto" w:val="clear"/>
-              </w:rPr>
-            </w:pPr>
-            <w:r>
-              <w:rPr>
-                <w:rFonts w:ascii="Arial" w:hAnsi="Arial" w:cs="Arial" w:eastAsia="Arial"/>
-                <w:color w:val="auto"/>
-                <w:spacing w:val="0"/>
-                <w:position w:val="0"/>
-                <w:sz w:val="20"/>
+                <w:rFonts w:ascii="Arial" w:hAnsi="Arial" w:cs="Arial" w:eastAsia="Arial"/>
+                <w:color w:val="auto"/>
+                <w:spacing w:val="0"/>
+                <w:position w:val="0"/>
+                <w:sz w:val="22"/>
+              </w:rPr>
+            </w:pPr>
+            <w:r>
+              <w:rPr>
+                <w:rFonts w:ascii="Arial" w:hAnsi="Arial" w:cs="Arial" w:eastAsia="Arial"/>
+                <w:color w:val="auto"/>
+                <w:spacing w:val="0"/>
+                <w:position w:val="0"/>
+                <w:sz w:val="22"/>
                 <w:shd w:fill="auto" w:val="clear"/>
               </w:rPr>
               <w:t xml:space="preserve">id (Long)</w:t>
@@ -1043,22 +1044,115 @@
               <w:ind w:right="0" w:left="0" w:firstLine="0"/>
               <w:jc w:val="both"/>
               <w:rPr>
-                <w:color w:val="auto"/>
-                <w:spacing w:val="0"/>
-                <w:position w:val="0"/>
-                <w:shd w:fill="auto" w:val="clear"/>
-              </w:rPr>
-            </w:pPr>
-            <w:r>
-              <w:rPr>
-                <w:rFonts w:ascii="Arial" w:hAnsi="Arial" w:cs="Arial" w:eastAsia="Arial"/>
-                <w:color w:val="auto"/>
-                <w:spacing w:val="0"/>
-                <w:position w:val="0"/>
-                <w:sz w:val="20"/>
+                <w:rFonts w:ascii="Arial" w:hAnsi="Arial" w:cs="Arial" w:eastAsia="Arial"/>
+                <w:color w:val="auto"/>
+                <w:spacing w:val="0"/>
+                <w:position w:val="0"/>
+                <w:sz w:val="22"/>
+              </w:rPr>
+            </w:pPr>
+            <w:r>
+              <w:rPr>
+                <w:rFonts w:ascii="Arial" w:hAnsi="Arial" w:cs="Arial" w:eastAsia="Arial"/>
+                <w:color w:val="auto"/>
+                <w:spacing w:val="0"/>
+                <w:position w:val="0"/>
+                <w:sz w:val="22"/>
                 <w:shd w:fill="auto" w:val="clear"/>
               </w:rPr>
               <w:t xml:space="preserve">Identificador único da Categoria.</w:t>
+            </w:r>
+          </w:p>
+        </w:tc>
+      </w:tr>
+      <w:tr>
+        <w:trPr>
+          <w:trHeight w:val="1470" w:hRule="auto"/>
+          <w:jc w:val="left"/>
+        </w:trPr>
+        <w:tc>
+          <w:tcPr>
+            <w:tcW w:w="1843" w:type="dxa"/>
+            <w:tcBorders>
+              <w:top w:val="single" w:color="000000" w:sz="4"/>
+              <w:left w:val="single" w:color="000000" w:sz="4"/>
+              <w:bottom w:val="single" w:color="000000" w:sz="4"/>
+              <w:right w:val="single" w:color="000000" w:sz="4"/>
+            </w:tcBorders>
+            <w:shd w:color="000000" w:fill="ffffff" w:val="clear"/>
+            <w:tcMar>
+              <w:left w:w="108" w:type="dxa"/>
+              <w:right w:w="108" w:type="dxa"/>
+            </w:tcMar>
+            <w:vAlign w:val="top"/>
+          </w:tcPr>
+          <w:p>
+            <w:pPr>
+              <w:spacing w:before="120" w:after="120" w:line="240"/>
+              <w:ind w:right="0" w:left="0" w:firstLine="0"/>
+              <w:jc w:val="both"/>
+              <w:rPr>
+                <w:rFonts w:ascii="Arial" w:hAnsi="Arial" w:cs="Arial" w:eastAsia="Arial"/>
+                <w:color w:val="auto"/>
+                <w:spacing w:val="0"/>
+                <w:position w:val="0"/>
+                <w:sz w:val="22"/>
+              </w:rPr>
+            </w:pPr>
+            <w:r>
+              <w:rPr>
+                <w:rFonts w:ascii="Arial" w:hAnsi="Arial" w:cs="Arial" w:eastAsia="Arial"/>
+                <w:color w:val="auto"/>
+                <w:spacing w:val="0"/>
+                <w:position w:val="0"/>
+                <w:sz w:val="22"/>
+                <w:shd w:fill="auto" w:val="clear"/>
+              </w:rPr>
+              <w:t xml:space="preserve">nome (String)</w:t>
+            </w:r>
+          </w:p>
+        </w:tc>
+        <w:tc>
+          <w:tcPr>
+            <w:tcW w:w="7195" w:type="dxa"/>
+            <w:tcBorders>
+              <w:top w:val="single" w:color="000000" w:sz="4"/>
+              <w:left w:val="single" w:color="000000" w:sz="4"/>
+              <w:bottom w:val="single" w:color="000000" w:sz="4"/>
+              <w:right w:val="single" w:color="000000" w:sz="4"/>
+            </w:tcBorders>
+            <w:shd w:color="000000" w:fill="ffffff" w:val="clear"/>
+            <w:tcMar>
+              <w:left w:w="108" w:type="dxa"/>
+              <w:right w:w="108" w:type="dxa"/>
+            </w:tcMar>
+            <w:vAlign w:val="top"/>
+          </w:tcPr>
+          <w:p>
+            <w:pPr>
+              <w:spacing w:before="120" w:after="120" w:line="240"/>
+              <w:ind w:right="0" w:left="0" w:firstLine="0"/>
+              <w:jc w:val="both"/>
+              <w:rPr>
+                <w:rFonts w:ascii="Arial" w:hAnsi="Arial" w:cs="Arial" w:eastAsia="Arial"/>
+                <w:color w:val="auto"/>
+                <w:spacing w:val="0"/>
+                <w:position w:val="0"/>
+                <w:sz w:val="22"/>
+              </w:rPr>
+            </w:pPr>
+            <w:r>
+              <w:rPr>
+                <w:rFonts w:ascii="Arial" w:hAnsi="Arial" w:cs="Arial" w:eastAsia="Arial"/>
+                <w:color w:val="auto"/>
+                <w:spacing w:val="0"/>
+                <w:position w:val="0"/>
+                <w:sz w:val="22"/>
+                <w:shd w:fill="auto" w:val="clear"/>
+              </w:rPr>
+              <w:t xml:space="preserve">Nome da Categoria, obrigatório, com no mínimo 5 e no máximo 100 caracteres. </w:t>
+              <w:br/>
+              <w:t xml:space="preserve">Ele é obrigatório porque é necessário para o correto funcionamento da estrutura de dados, e o mínimo e o máximo foram escolhidos para evitar nomes muito curtos ou muito longos.</w:t>
             </w:r>
           </w:p>
         </w:tc>
@@ -1090,22 +1184,23 @@
               <w:ind w:right="0" w:left="0" w:firstLine="0"/>
               <w:jc w:val="both"/>
               <w:rPr>
-                <w:color w:val="auto"/>
-                <w:spacing w:val="0"/>
-                <w:position w:val="0"/>
-                <w:shd w:fill="auto" w:val="clear"/>
-              </w:rPr>
-            </w:pPr>
-            <w:r>
-              <w:rPr>
-                <w:rFonts w:ascii="Arial" w:hAnsi="Arial" w:cs="Arial" w:eastAsia="Arial"/>
-                <w:color w:val="auto"/>
-                <w:spacing w:val="0"/>
-                <w:position w:val="0"/>
-                <w:sz w:val="20"/>
-                <w:shd w:fill="auto" w:val="clear"/>
-              </w:rPr>
-              <w:t xml:space="preserve">nome(String)</w:t>
+                <w:rFonts w:ascii="Arial" w:hAnsi="Arial" w:cs="Arial" w:eastAsia="Arial"/>
+                <w:color w:val="auto"/>
+                <w:spacing w:val="0"/>
+                <w:position w:val="0"/>
+                <w:sz w:val="22"/>
+              </w:rPr>
+            </w:pPr>
+            <w:r>
+              <w:rPr>
+                <w:rFonts w:ascii="Arial" w:hAnsi="Arial" w:cs="Arial" w:eastAsia="Arial"/>
+                <w:color w:val="auto"/>
+                <w:spacing w:val="0"/>
+                <w:position w:val="0"/>
+                <w:sz w:val="22"/>
+                <w:shd w:fill="auto" w:val="clear"/>
+              </w:rPr>
+              <w:t xml:space="preserve">descricao (String)</w:t>
             </w:r>
           </w:p>
         </w:tc>
@@ -1131,24 +1226,25 @@
               <w:ind w:right="0" w:left="0" w:firstLine="0"/>
               <w:jc w:val="both"/>
               <w:rPr>
-                <w:color w:val="auto"/>
-                <w:spacing w:val="0"/>
-                <w:position w:val="0"/>
-                <w:shd w:fill="auto" w:val="clear"/>
-              </w:rPr>
-            </w:pPr>
-            <w:r>
-              <w:rPr>
-                <w:rFonts w:ascii="Arial" w:hAnsi="Arial" w:cs="Arial" w:eastAsia="Arial"/>
-                <w:color w:val="auto"/>
-                <w:spacing w:val="0"/>
-                <w:position w:val="0"/>
-                <w:sz w:val="20"/>
-                <w:shd w:fill="auto" w:val="clear"/>
-              </w:rPr>
-              <w:t xml:space="preserve">Nome da Categoria, obrigatório, com no mínimo 5 e no máximo 100 caracteres. </w:t>
+                <w:rFonts w:ascii="Arial" w:hAnsi="Arial" w:cs="Arial" w:eastAsia="Arial"/>
+                <w:color w:val="auto"/>
+                <w:spacing w:val="0"/>
+                <w:position w:val="0"/>
+                <w:sz w:val="22"/>
+              </w:rPr>
+            </w:pPr>
+            <w:r>
+              <w:rPr>
+                <w:rFonts w:ascii="Arial" w:hAnsi="Arial" w:cs="Arial" w:eastAsia="Arial"/>
+                <w:color w:val="auto"/>
+                <w:spacing w:val="0"/>
+                <w:position w:val="0"/>
+                <w:sz w:val="22"/>
+                <w:shd w:fill="auto" w:val="clear"/>
+              </w:rPr>
+              <w:t xml:space="preserve">Descrição da Categoria, obrigatório, com no mínimo 5 e no máximo 600 caracteres. </w:t>
               <w:br/>
-              <w:t xml:space="preserve">Ele é obrigatório porque é necessário para o correto funcionamento da estrutura de dados, e o mínimo e o máximo foram escolhidos para evitar nomes muito curtos ou muito longos.</w:t>
+              <w:t xml:space="preserve">Ela é obrigatória porque é necessária para o correto funcionamento da estrutura de dados, e o mínimo e o máximo foram escolhidos para evitar descrições muito curtas ou muito longas.</w:t>
             </w:r>
           </w:p>
         </w:tc>
@@ -1180,22 +1276,24 @@
               <w:ind w:right="0" w:left="0" w:firstLine="0"/>
               <w:jc w:val="both"/>
               <w:rPr>
-                <w:color w:val="auto"/>
-                <w:spacing w:val="0"/>
-                <w:position w:val="0"/>
-                <w:shd w:fill="auto" w:val="clear"/>
-              </w:rPr>
-            </w:pPr>
-            <w:r>
-              <w:rPr>
-                <w:rFonts w:ascii="Arial" w:hAnsi="Arial" w:cs="Arial" w:eastAsia="Arial"/>
-                <w:color w:val="auto"/>
-                <w:spacing w:val="0"/>
-                <w:position w:val="0"/>
-                <w:sz w:val="20"/>
-                <w:shd w:fill="auto" w:val="clear"/>
-              </w:rPr>
-              <w:t xml:space="preserve">descricao(String)</w:t>
+                <w:rFonts w:ascii="Arial" w:hAnsi="Arial" w:cs="Arial" w:eastAsia="Arial"/>
+                <w:color w:val="auto"/>
+                <w:spacing w:val="0"/>
+                <w:position w:val="0"/>
+                <w:sz w:val="22"/>
+                <w:shd w:fill="auto" w:val="clear"/>
+              </w:rPr>
+            </w:pPr>
+            <w:r>
+              <w:rPr>
+                <w:rFonts w:ascii="Arial" w:hAnsi="Arial" w:cs="Arial" w:eastAsia="Arial"/>
+                <w:color w:val="auto"/>
+                <w:spacing w:val="0"/>
+                <w:position w:val="0"/>
+                <w:sz w:val="22"/>
+                <w:shd w:fill="auto" w:val="clear"/>
+              </w:rPr>
+              <w:t xml:space="preserve">produto (List&lt;Produto&gt;)</w:t>
             </w:r>
           </w:p>
         </w:tc>
@@ -1221,24 +1319,24 @@
               <w:ind w:right="0" w:left="0" w:firstLine="0"/>
               <w:jc w:val="both"/>
               <w:rPr>
-                <w:color w:val="auto"/>
-                <w:spacing w:val="0"/>
-                <w:position w:val="0"/>
-                <w:shd w:fill="auto" w:val="clear"/>
-              </w:rPr>
-            </w:pPr>
-            <w:r>
-              <w:rPr>
-                <w:rFonts w:ascii="Arial" w:hAnsi="Arial" w:cs="Arial" w:eastAsia="Arial"/>
-                <w:color w:val="auto"/>
-                <w:spacing w:val="0"/>
-                <w:position w:val="0"/>
-                <w:sz w:val="20"/>
-                <w:shd w:fill="auto" w:val="clear"/>
-              </w:rPr>
-              <w:t xml:space="preserve">Descrição da Categoria, obrigatório, com no mínimo 5 e no máximo 600 caracteres. </w:t>
-              <w:br/>
-              <w:t xml:space="preserve">Ela é obrigatória porque é necessária para o correto funcionamento da estrutura de dados, e o mínimo e o máximo foram escolhidos para evitar descrições muito curtas ou muito longas.</w:t>
+                <w:rFonts w:ascii="Arial" w:hAnsi="Arial" w:cs="Arial" w:eastAsia="Arial"/>
+                <w:color w:val="auto"/>
+                <w:spacing w:val="0"/>
+                <w:position w:val="0"/>
+                <w:sz w:val="22"/>
+                <w:shd w:fill="auto" w:val="clear"/>
+              </w:rPr>
+            </w:pPr>
+            <w:r>
+              <w:rPr>
+                <w:rFonts w:ascii="Arial" w:hAnsi="Arial" w:cs="Arial" w:eastAsia="Arial"/>
+                <w:color w:val="auto"/>
+                <w:spacing w:val="0"/>
+                <w:position w:val="0"/>
+                <w:sz w:val="22"/>
+                <w:shd w:fill="auto" w:val="clear"/>
+              </w:rPr>
+              <w:t xml:space="preserve">Atributo que representa uma parte do relacionamento bidirecional entre as classes Categoria e Produto, de um para muitos, por isso é uma lista de objetos da Classe Produto. Neste caso, a Categoria é a Entidade Inversa, ou seja, o atributo não será traduzido como Chave Estrangeira na tabela correspondente do Banco de dados.</w:t>
             </w:r>
           </w:p>
         </w:tc>
@@ -1270,7 +1368,7 @@
               <w:ind w:right="0" w:left="0" w:firstLine="0"/>
               <w:jc w:val="both"/>
               <w:rPr>
-                <w:rFonts w:ascii="Calibri" w:hAnsi="Calibri" w:cs="Calibri" w:eastAsia="Calibri"/>
+                <w:rFonts w:ascii="Arial" w:hAnsi="Arial" w:cs="Arial" w:eastAsia="Arial"/>
                 <w:color w:val="auto"/>
                 <w:spacing w:val="0"/>
                 <w:position w:val="0"/>
@@ -1302,7 +1400,7 @@
               <w:ind w:right="0" w:left="0" w:firstLine="0"/>
               <w:jc w:val="both"/>
               <w:rPr>
-                <w:rFonts w:ascii="Calibri" w:hAnsi="Calibri" w:cs="Calibri" w:eastAsia="Calibri"/>
+                <w:rFonts w:ascii="Arial" w:hAnsi="Arial" w:cs="Arial" w:eastAsia="Arial"/>
                 <w:color w:val="auto"/>
                 <w:spacing w:val="0"/>
                 <w:position w:val="0"/>
@@ -1340,7 +1438,7 @@
               <w:ind w:right="0" w:left="0" w:firstLine="0"/>
               <w:jc w:val="both"/>
               <w:rPr>
-                <w:rFonts w:ascii="Calibri" w:hAnsi="Calibri" w:cs="Calibri" w:eastAsia="Calibri"/>
+                <w:rFonts w:ascii="Arial" w:hAnsi="Arial" w:cs="Arial" w:eastAsia="Arial"/>
                 <w:color w:val="auto"/>
                 <w:spacing w:val="0"/>
                 <w:position w:val="0"/>
@@ -1372,77 +1470,7 @@
               <w:ind w:right="0" w:left="0" w:firstLine="0"/>
               <w:jc w:val="both"/>
               <w:rPr>
-                <w:rFonts w:ascii="Calibri" w:hAnsi="Calibri" w:cs="Calibri" w:eastAsia="Calibri"/>
-                <w:color w:val="auto"/>
-                <w:spacing w:val="0"/>
-                <w:position w:val="0"/>
-                <w:sz w:val="22"/>
-                <w:shd w:fill="auto" w:val="clear"/>
-              </w:rPr>
-            </w:pPr>
-          </w:p>
-        </w:tc>
-      </w:tr>
-      <w:tr>
-        <w:trPr>
-          <w:trHeight w:val="1" w:hRule="atLeast"/>
-          <w:jc w:val="left"/>
-        </w:trPr>
-        <w:tc>
-          <w:tcPr>
-            <w:tcW w:w="1843" w:type="dxa"/>
-            <w:tcBorders>
-              <w:top w:val="single" w:color="000000" w:sz="4"/>
-              <w:left w:val="single" w:color="000000" w:sz="4"/>
-              <w:bottom w:val="single" w:color="000000" w:sz="4"/>
-              <w:right w:val="single" w:color="000000" w:sz="4"/>
-            </w:tcBorders>
-            <w:shd w:color="000000" w:fill="ffffff" w:val="clear"/>
-            <w:tcMar>
-              <w:left w:w="108" w:type="dxa"/>
-              <w:right w:w="108" w:type="dxa"/>
-            </w:tcMar>
-            <w:vAlign w:val="top"/>
-          </w:tcPr>
-          <w:p>
-            <w:pPr>
-              <w:spacing w:before="120" w:after="120" w:line="240"/>
-              <w:ind w:right="0" w:left="0" w:firstLine="0"/>
-              <w:jc w:val="both"/>
-              <w:rPr>
-                <w:rFonts w:ascii="Calibri" w:hAnsi="Calibri" w:cs="Calibri" w:eastAsia="Calibri"/>
-                <w:color w:val="auto"/>
-                <w:spacing w:val="0"/>
-                <w:position w:val="0"/>
-                <w:sz w:val="22"/>
-                <w:shd w:fill="auto" w:val="clear"/>
-              </w:rPr>
-            </w:pPr>
-          </w:p>
-        </w:tc>
-        <w:tc>
-          <w:tcPr>
-            <w:tcW w:w="7195" w:type="dxa"/>
-            <w:tcBorders>
-              <w:top w:val="single" w:color="000000" w:sz="4"/>
-              <w:left w:val="single" w:color="000000" w:sz="4"/>
-              <w:bottom w:val="single" w:color="000000" w:sz="4"/>
-              <w:right w:val="single" w:color="000000" w:sz="4"/>
-            </w:tcBorders>
-            <w:shd w:color="000000" w:fill="ffffff" w:val="clear"/>
-            <w:tcMar>
-              <w:left w:w="108" w:type="dxa"/>
-              <w:right w:w="108" w:type="dxa"/>
-            </w:tcMar>
-            <w:vAlign w:val="top"/>
-          </w:tcPr>
-          <w:p>
-            <w:pPr>
-              <w:spacing w:before="120" w:after="120" w:line="240"/>
-              <w:ind w:right="0" w:left="0" w:firstLine="0"/>
-              <w:jc w:val="both"/>
-              <w:rPr>
-                <w:rFonts w:ascii="Calibri" w:hAnsi="Calibri" w:cs="Calibri" w:eastAsia="Calibri"/>
+                <w:rFonts w:ascii="Arial" w:hAnsi="Arial" w:cs="Arial" w:eastAsia="Arial"/>
                 <w:color w:val="auto"/>
                 <w:spacing w:val="0"/>
                 <w:position w:val="0"/>
@@ -1493,7 +1521,7 @@
           <w:sz w:val="28"/>
           <w:shd w:fill="auto" w:val="clear"/>
         </w:rPr>
-        <w:t xml:space="preserve">Nome da Classe: </w:t>
+        <w:t xml:space="preserve">Nome da Classe: Usuario</w:t>
       </w:r>
     </w:p>
     <w:p>
@@ -1559,6 +1587,7 @@
               <w:ind w:right="0" w:left="0" w:firstLine="0"/>
               <w:jc w:val="center"/>
               <w:rPr>
+                <w:rFonts w:ascii="Arial" w:hAnsi="Arial" w:cs="Arial" w:eastAsia="Arial"/>
                 <w:color w:val="auto"/>
                 <w:spacing w:val="0"/>
                 <w:position w:val="0"/>
@@ -1601,6 +1630,7 @@
               <w:ind w:right="0" w:left="0" w:firstLine="0"/>
               <w:jc w:val="center"/>
               <w:rPr>
+                <w:rFonts w:ascii="Arial" w:hAnsi="Arial" w:cs="Arial" w:eastAsia="Arial"/>
                 <w:color w:val="auto"/>
                 <w:spacing w:val="0"/>
                 <w:position w:val="0"/>
@@ -1649,14 +1679,25 @@
               <w:ind w:right="0" w:left="0" w:firstLine="0"/>
               <w:jc w:val="both"/>
               <w:rPr>
-                <w:rFonts w:ascii="Calibri" w:hAnsi="Calibri" w:cs="Calibri" w:eastAsia="Calibri"/>
-                <w:color w:val="auto"/>
-                <w:spacing w:val="0"/>
-                <w:position w:val="0"/>
-                <w:sz w:val="22"/>
-                <w:shd w:fill="auto" w:val="clear"/>
-              </w:rPr>
-            </w:pPr>
+                <w:rFonts w:ascii="Arial" w:hAnsi="Arial" w:cs="Arial" w:eastAsia="Arial"/>
+                <w:color w:val="auto"/>
+                <w:spacing w:val="0"/>
+                <w:position w:val="0"/>
+                <w:sz w:val="22"/>
+                <w:shd w:fill="auto" w:val="clear"/>
+              </w:rPr>
+            </w:pPr>
+            <w:r>
+              <w:rPr>
+                <w:rFonts w:ascii="Arial" w:hAnsi="Arial" w:cs="Arial" w:eastAsia="Arial"/>
+                <w:color w:val="auto"/>
+                <w:spacing w:val="0"/>
+                <w:position w:val="0"/>
+                <w:sz w:val="22"/>
+                <w:shd w:fill="auto" w:val="clear"/>
+              </w:rPr>
+              <w:t xml:space="preserve">id (Long)</w:t>
+            </w:r>
           </w:p>
         </w:tc>
         <w:tc>
@@ -1681,14 +1722,25 @@
               <w:ind w:right="0" w:left="0" w:firstLine="0"/>
               <w:jc w:val="both"/>
               <w:rPr>
-                <w:rFonts w:ascii="Calibri" w:hAnsi="Calibri" w:cs="Calibri" w:eastAsia="Calibri"/>
-                <w:color w:val="auto"/>
-                <w:spacing w:val="0"/>
-                <w:position w:val="0"/>
-                <w:sz w:val="22"/>
-                <w:shd w:fill="auto" w:val="clear"/>
-              </w:rPr>
-            </w:pPr>
+                <w:rFonts w:ascii="Arial" w:hAnsi="Arial" w:cs="Arial" w:eastAsia="Arial"/>
+                <w:color w:val="auto"/>
+                <w:spacing w:val="0"/>
+                <w:position w:val="0"/>
+                <w:sz w:val="22"/>
+                <w:shd w:fill="auto" w:val="clear"/>
+              </w:rPr>
+            </w:pPr>
+            <w:r>
+              <w:rPr>
+                <w:rFonts w:ascii="Arial" w:hAnsi="Arial" w:cs="Arial" w:eastAsia="Arial"/>
+                <w:color w:val="auto"/>
+                <w:spacing w:val="0"/>
+                <w:position w:val="0"/>
+                <w:sz w:val="22"/>
+                <w:shd w:fill="auto" w:val="clear"/>
+              </w:rPr>
+              <w:t xml:space="preserve">Identificador único do Usuário.</w:t>
+            </w:r>
           </w:p>
         </w:tc>
       </w:tr>
@@ -1719,14 +1771,25 @@
               <w:ind w:right="0" w:left="0" w:firstLine="0"/>
               <w:jc w:val="both"/>
               <w:rPr>
-                <w:rFonts w:ascii="Calibri" w:hAnsi="Calibri" w:cs="Calibri" w:eastAsia="Calibri"/>
-                <w:color w:val="auto"/>
-                <w:spacing w:val="0"/>
-                <w:position w:val="0"/>
-                <w:sz w:val="22"/>
-                <w:shd w:fill="auto" w:val="clear"/>
-              </w:rPr>
-            </w:pPr>
+                <w:rFonts w:ascii="Arial" w:hAnsi="Arial" w:cs="Arial" w:eastAsia="Arial"/>
+                <w:color w:val="auto"/>
+                <w:spacing w:val="0"/>
+                <w:position w:val="0"/>
+                <w:sz w:val="22"/>
+                <w:shd w:fill="auto" w:val="clear"/>
+              </w:rPr>
+            </w:pPr>
+            <w:r>
+              <w:rPr>
+                <w:rFonts w:ascii="Arial" w:hAnsi="Arial" w:cs="Arial" w:eastAsia="Arial"/>
+                <w:color w:val="auto"/>
+                <w:spacing w:val="0"/>
+                <w:position w:val="0"/>
+                <w:sz w:val="22"/>
+                <w:shd w:fill="auto" w:val="clear"/>
+              </w:rPr>
+              <w:t xml:space="preserve">nome (String)</w:t>
+            </w:r>
           </w:p>
         </w:tc>
         <w:tc>
@@ -1751,14 +1814,27 @@
               <w:ind w:right="0" w:left="0" w:firstLine="0"/>
               <w:jc w:val="both"/>
               <w:rPr>
-                <w:rFonts w:ascii="Calibri" w:hAnsi="Calibri" w:cs="Calibri" w:eastAsia="Calibri"/>
-                <w:color w:val="auto"/>
-                <w:spacing w:val="0"/>
-                <w:position w:val="0"/>
-                <w:sz w:val="22"/>
-                <w:shd w:fill="auto" w:val="clear"/>
-              </w:rPr>
-            </w:pPr>
+                <w:rFonts w:ascii="Arial" w:hAnsi="Arial" w:cs="Arial" w:eastAsia="Arial"/>
+                <w:color w:val="auto"/>
+                <w:spacing w:val="0"/>
+                <w:position w:val="0"/>
+                <w:sz w:val="22"/>
+                <w:shd w:fill="auto" w:val="clear"/>
+              </w:rPr>
+            </w:pPr>
+            <w:r>
+              <w:rPr>
+                <w:rFonts w:ascii="Arial" w:hAnsi="Arial" w:cs="Arial" w:eastAsia="Arial"/>
+                <w:color w:val="auto"/>
+                <w:spacing w:val="0"/>
+                <w:position w:val="0"/>
+                <w:sz w:val="22"/>
+                <w:shd w:fill="auto" w:val="clear"/>
+              </w:rPr>
+              <w:t xml:space="preserve">Nome do usuário, obrigatório, com no mínimo 3 e no máximo 100 caracteres. </w:t>
+              <w:br/>
+              <w:t xml:space="preserve">Ele é obrigatório porque é necessário para o correto funcionamento da estrutura de dados, e o mínimo e o máximo foram escolhidos para evitar nomes muito curtos ou muito longos.</w:t>
+            </w:r>
           </w:p>
         </w:tc>
       </w:tr>
@@ -1789,14 +1865,25 @@
               <w:ind w:right="0" w:left="0" w:firstLine="0"/>
               <w:jc w:val="both"/>
               <w:rPr>
-                <w:rFonts w:ascii="Calibri" w:hAnsi="Calibri" w:cs="Calibri" w:eastAsia="Calibri"/>
-                <w:color w:val="auto"/>
-                <w:spacing w:val="0"/>
-                <w:position w:val="0"/>
-                <w:sz w:val="22"/>
-                <w:shd w:fill="auto" w:val="clear"/>
-              </w:rPr>
-            </w:pPr>
+                <w:rFonts w:ascii="Arial" w:hAnsi="Arial" w:cs="Arial" w:eastAsia="Arial"/>
+                <w:color w:val="auto"/>
+                <w:spacing w:val="0"/>
+                <w:position w:val="0"/>
+                <w:sz w:val="22"/>
+                <w:shd w:fill="auto" w:val="clear"/>
+              </w:rPr>
+            </w:pPr>
+            <w:r>
+              <w:rPr>
+                <w:rFonts w:ascii="Arial" w:hAnsi="Arial" w:cs="Arial" w:eastAsia="Arial"/>
+                <w:color w:val="auto"/>
+                <w:spacing w:val="0"/>
+                <w:position w:val="0"/>
+                <w:sz w:val="22"/>
+                <w:shd w:fill="auto" w:val="clear"/>
+              </w:rPr>
+              <w:t xml:space="preserve">email (String)</w:t>
+            </w:r>
           </w:p>
         </w:tc>
         <w:tc>
@@ -1821,14 +1908,27 @@
               <w:ind w:right="0" w:left="0" w:firstLine="0"/>
               <w:jc w:val="both"/>
               <w:rPr>
-                <w:rFonts w:ascii="Calibri" w:hAnsi="Calibri" w:cs="Calibri" w:eastAsia="Calibri"/>
-                <w:color w:val="auto"/>
-                <w:spacing w:val="0"/>
-                <w:position w:val="0"/>
-                <w:sz w:val="22"/>
-                <w:shd w:fill="auto" w:val="clear"/>
-              </w:rPr>
-            </w:pPr>
+                <w:rFonts w:ascii="Arial" w:hAnsi="Arial" w:cs="Arial" w:eastAsia="Arial"/>
+                <w:color w:val="auto"/>
+                <w:spacing w:val="0"/>
+                <w:position w:val="0"/>
+                <w:sz w:val="22"/>
+                <w:shd w:fill="auto" w:val="clear"/>
+              </w:rPr>
+            </w:pPr>
+            <w:r>
+              <w:rPr>
+                <w:rFonts w:ascii="Arial" w:hAnsi="Arial" w:cs="Arial" w:eastAsia="Arial"/>
+                <w:color w:val="auto"/>
+                <w:spacing w:val="0"/>
+                <w:position w:val="0"/>
+                <w:sz w:val="22"/>
+                <w:shd w:fill="auto" w:val="clear"/>
+              </w:rPr>
+              <w:t xml:space="preserve">Nome do usuário, obrigatório, com no mínimo 5 e no máximo 100 caracteres. </w:t>
+              <w:br/>
+              <w:t xml:space="preserve">Ele é obrigatório porque é necessário para o correto funcionamento da estrutura de dados, e o mínimo e o máximo foram escolhidos para evitar e-mails muito curtos ou muito longos.</w:t>
+            </w:r>
           </w:p>
         </w:tc>
       </w:tr>
@@ -1859,14 +1959,25 @@
               <w:ind w:right="0" w:left="0" w:firstLine="0"/>
               <w:jc w:val="both"/>
               <w:rPr>
-                <w:rFonts w:ascii="Calibri" w:hAnsi="Calibri" w:cs="Calibri" w:eastAsia="Calibri"/>
-                <w:color w:val="auto"/>
-                <w:spacing w:val="0"/>
-                <w:position w:val="0"/>
-                <w:sz w:val="22"/>
-                <w:shd w:fill="auto" w:val="clear"/>
-              </w:rPr>
-            </w:pPr>
+                <w:rFonts w:ascii="Arial" w:hAnsi="Arial" w:cs="Arial" w:eastAsia="Arial"/>
+                <w:color w:val="auto"/>
+                <w:spacing w:val="0"/>
+                <w:position w:val="0"/>
+                <w:sz w:val="22"/>
+                <w:shd w:fill="auto" w:val="clear"/>
+              </w:rPr>
+            </w:pPr>
+            <w:r>
+              <w:rPr>
+                <w:rFonts w:ascii="Arial" w:hAnsi="Arial" w:cs="Arial" w:eastAsia="Arial"/>
+                <w:color w:val="auto"/>
+                <w:spacing w:val="0"/>
+                <w:position w:val="0"/>
+                <w:sz w:val="22"/>
+                <w:shd w:fill="auto" w:val="clear"/>
+              </w:rPr>
+              <w:t xml:space="preserve">senha (String)</w:t>
+            </w:r>
           </w:p>
         </w:tc>
         <w:tc>
@@ -1891,14 +2002,27 @@
               <w:ind w:right="0" w:left="0" w:firstLine="0"/>
               <w:jc w:val="both"/>
               <w:rPr>
-                <w:rFonts w:ascii="Calibri" w:hAnsi="Calibri" w:cs="Calibri" w:eastAsia="Calibri"/>
-                <w:color w:val="auto"/>
-                <w:spacing w:val="0"/>
-                <w:position w:val="0"/>
-                <w:sz w:val="22"/>
-                <w:shd w:fill="auto" w:val="clear"/>
-              </w:rPr>
-            </w:pPr>
+                <w:rFonts w:ascii="Arial" w:hAnsi="Arial" w:cs="Arial" w:eastAsia="Arial"/>
+                <w:color w:val="auto"/>
+                <w:spacing w:val="0"/>
+                <w:position w:val="0"/>
+                <w:sz w:val="22"/>
+                <w:shd w:fill="auto" w:val="clear"/>
+              </w:rPr>
+            </w:pPr>
+            <w:r>
+              <w:rPr>
+                <w:rFonts w:ascii="Arial" w:hAnsi="Arial" w:cs="Arial" w:eastAsia="Arial"/>
+                <w:color w:val="auto"/>
+                <w:spacing w:val="0"/>
+                <w:position w:val="0"/>
+                <w:sz w:val="22"/>
+                <w:shd w:fill="auto" w:val="clear"/>
+              </w:rPr>
+              <w:t xml:space="preserve">Nome do usuário, obrigatório, com no mínimo 8 caracteres. </w:t>
+              <w:br/>
+              <w:t xml:space="preserve">Ele é obrigatório porque é necessário para o correto funcionamento da estrutura de dados, e o mínimo foi escolhido para evitar uma senha muito curta que pode ser insegura.</w:t>
+            </w:r>
           </w:p>
         </w:tc>
       </w:tr>
@@ -1929,14 +2053,25 @@
               <w:ind w:right="0" w:left="0" w:firstLine="0"/>
               <w:jc w:val="both"/>
               <w:rPr>
-                <w:rFonts w:ascii="Calibri" w:hAnsi="Calibri" w:cs="Calibri" w:eastAsia="Calibri"/>
-                <w:color w:val="auto"/>
-                <w:spacing w:val="0"/>
-                <w:position w:val="0"/>
-                <w:sz w:val="22"/>
-                <w:shd w:fill="auto" w:val="clear"/>
-              </w:rPr>
-            </w:pPr>
+                <w:rFonts w:ascii="Arial" w:hAnsi="Arial" w:cs="Arial" w:eastAsia="Arial"/>
+                <w:color w:val="auto"/>
+                <w:spacing w:val="0"/>
+                <w:position w:val="0"/>
+                <w:sz w:val="22"/>
+                <w:shd w:fill="auto" w:val="clear"/>
+              </w:rPr>
+            </w:pPr>
+            <w:r>
+              <w:rPr>
+                <w:rFonts w:ascii="Arial" w:hAnsi="Arial" w:cs="Arial" w:eastAsia="Arial"/>
+                <w:color w:val="auto"/>
+                <w:spacing w:val="0"/>
+                <w:position w:val="0"/>
+                <w:sz w:val="22"/>
+                <w:shd w:fill="auto" w:val="clear"/>
+              </w:rPr>
+              <w:t xml:space="preserve">foto (String)</w:t>
+            </w:r>
           </w:p>
         </w:tc>
         <w:tc>
@@ -1961,14 +2096,27 @@
               <w:ind w:right="0" w:left="0" w:firstLine="0"/>
               <w:jc w:val="both"/>
               <w:rPr>
-                <w:rFonts w:ascii="Calibri" w:hAnsi="Calibri" w:cs="Calibri" w:eastAsia="Calibri"/>
-                <w:color w:val="auto"/>
-                <w:spacing w:val="0"/>
-                <w:position w:val="0"/>
-                <w:sz w:val="22"/>
-                <w:shd w:fill="auto" w:val="clear"/>
-              </w:rPr>
-            </w:pPr>
+                <w:rFonts w:ascii="Arial" w:hAnsi="Arial" w:cs="Arial" w:eastAsia="Arial"/>
+                <w:color w:val="auto"/>
+                <w:spacing w:val="0"/>
+                <w:position w:val="0"/>
+                <w:sz w:val="22"/>
+                <w:shd w:fill="auto" w:val="clear"/>
+              </w:rPr>
+            </w:pPr>
+            <w:r>
+              <w:rPr>
+                <w:rFonts w:ascii="Arial" w:hAnsi="Arial" w:cs="Arial" w:eastAsia="Arial"/>
+                <w:color w:val="auto"/>
+                <w:spacing w:val="0"/>
+                <w:position w:val="0"/>
+                <w:sz w:val="22"/>
+                <w:shd w:fill="auto" w:val="clear"/>
+              </w:rPr>
+              <w:t xml:space="preserve">URL da foto do usuário, opcional.</w:t>
+              <w:br/>
+              <w:t xml:space="preserve">Ele é opcional porque não é necessário para o correto funcionamento da estrutura de dados.</w:t>
+            </w:r>
           </w:p>
         </w:tc>
       </w:tr>
@@ -1999,14 +2147,25 @@
               <w:ind w:right="0" w:left="0" w:firstLine="0"/>
               <w:jc w:val="both"/>
               <w:rPr>
-                <w:rFonts w:ascii="Calibri" w:hAnsi="Calibri" w:cs="Calibri" w:eastAsia="Calibri"/>
-                <w:color w:val="auto"/>
-                <w:spacing w:val="0"/>
-                <w:position w:val="0"/>
-                <w:sz w:val="22"/>
-                <w:shd w:fill="auto" w:val="clear"/>
-              </w:rPr>
-            </w:pPr>
+                <w:rFonts w:ascii="Arial" w:hAnsi="Arial" w:cs="Arial" w:eastAsia="Arial"/>
+                <w:color w:val="auto"/>
+                <w:spacing w:val="0"/>
+                <w:position w:val="0"/>
+                <w:sz w:val="22"/>
+                <w:shd w:fill="auto" w:val="clear"/>
+              </w:rPr>
+            </w:pPr>
+            <w:r>
+              <w:rPr>
+                <w:rFonts w:ascii="Arial" w:hAnsi="Arial" w:cs="Arial" w:eastAsia="Arial"/>
+                <w:color w:val="auto"/>
+                <w:spacing w:val="0"/>
+                <w:position w:val="0"/>
+                <w:sz w:val="22"/>
+                <w:shd w:fill="auto" w:val="clear"/>
+              </w:rPr>
+              <w:t xml:space="preserve">produto (List&lt;Produto&gt;)</w:t>
+            </w:r>
           </w:p>
         </w:tc>
         <w:tc>
@@ -2031,14 +2190,25 @@
               <w:ind w:right="0" w:left="0" w:firstLine="0"/>
               <w:jc w:val="both"/>
               <w:rPr>
-                <w:rFonts w:ascii="Calibri" w:hAnsi="Calibri" w:cs="Calibri" w:eastAsia="Calibri"/>
-                <w:color w:val="auto"/>
-                <w:spacing w:val="0"/>
-                <w:position w:val="0"/>
-                <w:sz w:val="22"/>
-                <w:shd w:fill="auto" w:val="clear"/>
-              </w:rPr>
-            </w:pPr>
+                <w:rFonts w:ascii="Arial" w:hAnsi="Arial" w:cs="Arial" w:eastAsia="Arial"/>
+                <w:color w:val="auto"/>
+                <w:spacing w:val="0"/>
+                <w:position w:val="0"/>
+                <w:sz w:val="22"/>
+                <w:shd w:fill="auto" w:val="clear"/>
+              </w:rPr>
+            </w:pPr>
+            <w:r>
+              <w:rPr>
+                <w:rFonts w:ascii="Arial" w:hAnsi="Arial" w:cs="Arial" w:eastAsia="Arial"/>
+                <w:color w:val="auto"/>
+                <w:spacing w:val="0"/>
+                <w:position w:val="0"/>
+                <w:sz w:val="22"/>
+                <w:shd w:fill="auto" w:val="clear"/>
+              </w:rPr>
+              <w:t xml:space="preserve">Atributo que representa uma parte do relacionamento bidirecional entre as classes Usuario e Produto, de um para muitos, por isso é uma lista de objetos da Classe Produto. Neste caso, o Usuario é a Entidade Inversa, ou seja, o atributo não será traduzido como Chave Estrangeira na tabela correspondente do Banco de dados.</w:t>
+            </w:r>
           </w:p>
         </w:tc>
       </w:tr>
@@ -2050,6 +2220,16 @@
         <w:jc w:val="center"/>
         <w:rPr>
           <w:rFonts w:ascii="Arial" w:hAnsi="Arial" w:cs="Arial" w:eastAsia="Arial"/>
+          <w:color w:val="auto"/>
+          <w:spacing w:val="0"/>
+          <w:position w:val="0"/>
+          <w:sz w:val="28"/>
+          <w:shd w:fill="auto" w:val="clear"/>
+        </w:rPr>
+      </w:pPr>
+      <w:r>
+        <w:rPr>
+          <w:rFonts w:ascii="Arial" w:hAnsi="Arial" w:cs="Arial" w:eastAsia="Arial"/>
           <w:b/>
           <w:color w:val="auto"/>
           <w:spacing w:val="0"/>
@@ -2057,75 +2237,8 @@
           <w:sz w:val="28"/>
           <w:shd w:fill="auto" w:val="clear"/>
         </w:rPr>
-      </w:pPr>
-    </w:p>
-    <w:p>
-      <w:pPr>
-        <w:spacing w:before="0" w:after="0" w:line="240"/>
-        <w:ind w:right="0" w:left="0" w:firstLine="0"/>
-        <w:jc w:val="both"/>
-        <w:rPr>
-          <w:rFonts w:ascii="Arial" w:hAnsi="Arial" w:cs="Arial" w:eastAsia="Arial"/>
-          <w:color w:val="auto"/>
-          <w:spacing w:val="0"/>
-          <w:position w:val="0"/>
-          <w:sz w:val="24"/>
-          <w:shd w:fill="auto" w:val="clear"/>
-        </w:rPr>
-      </w:pPr>
-      <w:r>
-        <w:rPr>
-          <w:rFonts w:ascii="Arial" w:hAnsi="Arial" w:cs="Arial" w:eastAsia="Arial"/>
-          <w:color w:val="auto"/>
-          <w:spacing w:val="0"/>
-          <w:position w:val="0"/>
-          <w:sz w:val="24"/>
-          <w:shd w:fill="auto" w:val="clear"/>
-        </w:rPr>
-        <w:t xml:space="preserve"> </w:t>
-      </w:r>
-    </w:p>
-    <w:p>
-      <w:pPr>
-        <w:spacing w:before="0" w:after="0" w:line="240"/>
-        <w:ind w:right="0" w:left="0" w:firstLine="0"/>
-        <w:jc w:val="both"/>
-        <w:rPr>
-          <w:rFonts w:ascii="Arial" w:hAnsi="Arial" w:cs="Arial" w:eastAsia="Arial"/>
-          <w:b/>
-          <w:color w:val="auto"/>
-          <w:spacing w:val="0"/>
-          <w:position w:val="0"/>
-          <w:sz w:val="28"/>
-          <w:shd w:fill="auto" w:val="clear"/>
-        </w:rPr>
-      </w:pPr>
-    </w:p>
-    <w:p>
-      <w:pPr>
-        <w:spacing w:before="0" w:after="0" w:line="240"/>
-        <w:ind w:right="0" w:left="0" w:firstLine="0"/>
-        <w:jc w:val="center"/>
-        <w:rPr>
-          <w:rFonts w:ascii="Arial" w:hAnsi="Arial" w:cs="Arial" w:eastAsia="Arial"/>
-          <w:color w:val="auto"/>
-          <w:spacing w:val="0"/>
-          <w:position w:val="0"/>
-          <w:sz w:val="28"/>
-          <w:shd w:fill="auto" w:val="clear"/>
-        </w:rPr>
-      </w:pPr>
-      <w:r>
-        <w:rPr>
-          <w:rFonts w:ascii="Arial" w:hAnsi="Arial" w:cs="Arial" w:eastAsia="Arial"/>
-          <w:b/>
-          <w:color w:val="auto"/>
-          <w:spacing w:val="0"/>
-          <w:position w:val="0"/>
-          <w:sz w:val="28"/>
-          <w:shd w:fill="auto" w:val="clear"/>
-        </w:rPr>
-        <w:t xml:space="preserve">Nome da Classe: </w:t>
+        <w:br/>
+        <w:t xml:space="preserve">Nome da Classe: Produto</w:t>
       </w:r>
     </w:p>
     <w:p>
@@ -2191,10 +2304,10 @@
               <w:ind w:right="0" w:left="0" w:firstLine="0"/>
               <w:jc w:val="center"/>
               <w:rPr>
-                <w:color w:val="auto"/>
-                <w:spacing w:val="0"/>
-                <w:position w:val="0"/>
-                <w:shd w:fill="auto" w:val="clear"/>
+                <w:rFonts w:ascii="Arial" w:hAnsi="Arial" w:cs="Arial" w:eastAsia="Arial"/>
+                <w:color w:val="auto"/>
+                <w:spacing w:val="0"/>
+                <w:position w:val="0"/>
               </w:rPr>
             </w:pPr>
             <w:r>
@@ -2233,10 +2346,10 @@
               <w:ind w:right="0" w:left="0" w:firstLine="0"/>
               <w:jc w:val="center"/>
               <w:rPr>
-                <w:color w:val="auto"/>
-                <w:spacing w:val="0"/>
-                <w:position w:val="0"/>
-                <w:shd w:fill="auto" w:val="clear"/>
+                <w:rFonts w:ascii="Arial" w:hAnsi="Arial" w:cs="Arial" w:eastAsia="Arial"/>
+                <w:color w:val="auto"/>
+                <w:spacing w:val="0"/>
+                <w:position w:val="0"/>
               </w:rPr>
             </w:pPr>
             <w:r>
@@ -2281,14 +2394,25 @@
               <w:ind w:right="0" w:left="0" w:firstLine="0"/>
               <w:jc w:val="both"/>
               <w:rPr>
-                <w:rFonts w:ascii="Calibri" w:hAnsi="Calibri" w:cs="Calibri" w:eastAsia="Calibri"/>
-                <w:color w:val="auto"/>
-                <w:spacing w:val="0"/>
-                <w:position w:val="0"/>
-                <w:sz w:val="22"/>
-                <w:shd w:fill="auto" w:val="clear"/>
-              </w:rPr>
-            </w:pPr>
+                <w:rFonts w:ascii="Arial" w:hAnsi="Arial" w:cs="Arial" w:eastAsia="Arial"/>
+                <w:color w:val="auto"/>
+                <w:spacing w:val="0"/>
+                <w:position w:val="0"/>
+                <w:sz w:val="22"/>
+                <w:shd w:fill="auto" w:val="clear"/>
+              </w:rPr>
+            </w:pPr>
+            <w:r>
+              <w:rPr>
+                <w:rFonts w:ascii="Arial" w:hAnsi="Arial" w:cs="Arial" w:eastAsia="Arial"/>
+                <w:color w:val="auto"/>
+                <w:spacing w:val="0"/>
+                <w:position w:val="0"/>
+                <w:sz w:val="22"/>
+                <w:shd w:fill="auto" w:val="clear"/>
+              </w:rPr>
+              <w:t xml:space="preserve">id (Long)</w:t>
+            </w:r>
           </w:p>
         </w:tc>
         <w:tc>
@@ -2313,14 +2437,119 @@
               <w:ind w:right="0" w:left="0" w:firstLine="0"/>
               <w:jc w:val="both"/>
               <w:rPr>
-                <w:rFonts w:ascii="Calibri" w:hAnsi="Calibri" w:cs="Calibri" w:eastAsia="Calibri"/>
-                <w:color w:val="auto"/>
-                <w:spacing w:val="0"/>
-                <w:position w:val="0"/>
-                <w:sz w:val="22"/>
-                <w:shd w:fill="auto" w:val="clear"/>
-              </w:rPr>
-            </w:pPr>
+                <w:rFonts w:ascii="Arial" w:hAnsi="Arial" w:cs="Arial" w:eastAsia="Arial"/>
+                <w:color w:val="auto"/>
+                <w:spacing w:val="0"/>
+                <w:position w:val="0"/>
+                <w:sz w:val="22"/>
+                <w:shd w:fill="auto" w:val="clear"/>
+              </w:rPr>
+            </w:pPr>
+            <w:r>
+              <w:rPr>
+                <w:rFonts w:ascii="Arial" w:hAnsi="Arial" w:cs="Arial" w:eastAsia="Arial"/>
+                <w:color w:val="auto"/>
+                <w:spacing w:val="0"/>
+                <w:position w:val="0"/>
+                <w:sz w:val="22"/>
+                <w:shd w:fill="auto" w:val="clear"/>
+              </w:rPr>
+              <w:t xml:space="preserve">Identificador único do Produto.</w:t>
+            </w:r>
+          </w:p>
+        </w:tc>
+      </w:tr>
+      <w:tr>
+        <w:trPr>
+          <w:trHeight w:val="490" w:hRule="auto"/>
+          <w:jc w:val="left"/>
+        </w:trPr>
+        <w:tc>
+          <w:tcPr>
+            <w:tcW w:w="1843" w:type="dxa"/>
+            <w:tcBorders>
+              <w:top w:val="single" w:color="000000" w:sz="4"/>
+              <w:left w:val="single" w:color="000000" w:sz="4"/>
+              <w:bottom w:val="single" w:color="000000" w:sz="4"/>
+              <w:right w:val="single" w:color="000000" w:sz="4"/>
+            </w:tcBorders>
+            <w:shd w:color="000000" w:fill="ffffff" w:val="clear"/>
+            <w:tcMar>
+              <w:left w:w="108" w:type="dxa"/>
+              <w:right w:w="108" w:type="dxa"/>
+            </w:tcMar>
+            <w:vAlign w:val="top"/>
+          </w:tcPr>
+          <w:p>
+            <w:pPr>
+              <w:spacing w:before="120" w:after="120" w:line="240"/>
+              <w:ind w:right="0" w:left="0" w:firstLine="0"/>
+              <w:jc w:val="both"/>
+              <w:rPr>
+                <w:rFonts w:ascii="Arial" w:hAnsi="Arial" w:cs="Arial" w:eastAsia="Arial"/>
+                <w:color w:val="auto"/>
+                <w:spacing w:val="0"/>
+                <w:position w:val="0"/>
+                <w:sz w:val="22"/>
+                <w:shd w:fill="auto" w:val="clear"/>
+              </w:rPr>
+            </w:pPr>
+            <w:r>
+              <w:rPr>
+                <w:rFonts w:ascii="Arial" w:hAnsi="Arial" w:cs="Arial" w:eastAsia="Arial"/>
+                <w:color w:val="auto"/>
+                <w:spacing w:val="0"/>
+                <w:position w:val="0"/>
+                <w:sz w:val="22"/>
+                <w:shd w:fill="auto" w:val="clear"/>
+              </w:rPr>
+              <w:t xml:space="preserve">nome (String)</w:t>
+            </w:r>
+          </w:p>
+        </w:tc>
+        <w:tc>
+          <w:tcPr>
+            <w:tcW w:w="7195" w:type="dxa"/>
+            <w:tcBorders>
+              <w:top w:val="single" w:color="000000" w:sz="4"/>
+              <w:left w:val="single" w:color="000000" w:sz="4"/>
+              <w:bottom w:val="single" w:color="000000" w:sz="4"/>
+              <w:right w:val="single" w:color="000000" w:sz="4"/>
+            </w:tcBorders>
+            <w:shd w:color="000000" w:fill="ffffff" w:val="clear"/>
+            <w:tcMar>
+              <w:left w:w="108" w:type="dxa"/>
+              <w:right w:w="108" w:type="dxa"/>
+            </w:tcMar>
+            <w:vAlign w:val="top"/>
+          </w:tcPr>
+          <w:p>
+            <w:pPr>
+              <w:spacing w:before="120" w:after="120" w:line="240"/>
+              <w:ind w:right="0" w:left="0" w:firstLine="0"/>
+              <w:jc w:val="both"/>
+              <w:rPr>
+                <w:rFonts w:ascii="Arial" w:hAnsi="Arial" w:cs="Arial" w:eastAsia="Arial"/>
+                <w:color w:val="auto"/>
+                <w:spacing w:val="0"/>
+                <w:position w:val="0"/>
+                <w:sz w:val="22"/>
+                <w:shd w:fill="auto" w:val="clear"/>
+              </w:rPr>
+            </w:pPr>
+            <w:r>
+              <w:rPr>
+                <w:rFonts w:ascii="Arial" w:hAnsi="Arial" w:cs="Arial" w:eastAsia="Arial"/>
+                <w:color w:val="auto"/>
+                <w:spacing w:val="0"/>
+                <w:position w:val="0"/>
+                <w:sz w:val="22"/>
+                <w:shd w:fill="auto" w:val="clear"/>
+              </w:rPr>
+              <w:t xml:space="preserve">Nome do produto, obrigatório, com no mínimo 5 e no máximo 100 caracteres. </w:t>
+              <w:br/>
+              <w:t xml:space="preserve">Ele é obrigatório porque é necessário para o correto funcionamento da estrutura de dados, e o mínimo e o máximo foram escolhidos para evitar nomes muito curtos ou muito longos.</w:t>
+            </w:r>
           </w:p>
         </w:tc>
       </w:tr>
@@ -2351,14 +2580,25 @@
               <w:ind w:right="0" w:left="0" w:firstLine="0"/>
               <w:jc w:val="both"/>
               <w:rPr>
-                <w:rFonts w:ascii="Calibri" w:hAnsi="Calibri" w:cs="Calibri" w:eastAsia="Calibri"/>
-                <w:color w:val="auto"/>
-                <w:spacing w:val="0"/>
-                <w:position w:val="0"/>
-                <w:sz w:val="22"/>
-                <w:shd w:fill="auto" w:val="clear"/>
-              </w:rPr>
-            </w:pPr>
+                <w:rFonts w:ascii="Arial" w:hAnsi="Arial" w:cs="Arial" w:eastAsia="Arial"/>
+                <w:color w:val="auto"/>
+                <w:spacing w:val="0"/>
+                <w:position w:val="0"/>
+                <w:sz w:val="22"/>
+                <w:shd w:fill="auto" w:val="clear"/>
+              </w:rPr>
+            </w:pPr>
+            <w:r>
+              <w:rPr>
+                <w:rFonts w:ascii="Arial" w:hAnsi="Arial" w:cs="Arial" w:eastAsia="Arial"/>
+                <w:color w:val="auto"/>
+                <w:spacing w:val="0"/>
+                <w:position w:val="0"/>
+                <w:sz w:val="22"/>
+                <w:shd w:fill="auto" w:val="clear"/>
+              </w:rPr>
+              <w:t xml:space="preserve">descricao (String)</w:t>
+            </w:r>
           </w:p>
         </w:tc>
         <w:tc>
@@ -2383,14 +2623,27 @@
               <w:ind w:right="0" w:left="0" w:firstLine="0"/>
               <w:jc w:val="both"/>
               <w:rPr>
-                <w:rFonts w:ascii="Calibri" w:hAnsi="Calibri" w:cs="Calibri" w:eastAsia="Calibri"/>
-                <w:color w:val="auto"/>
-                <w:spacing w:val="0"/>
-                <w:position w:val="0"/>
-                <w:sz w:val="22"/>
-                <w:shd w:fill="auto" w:val="clear"/>
-              </w:rPr>
-            </w:pPr>
+                <w:rFonts w:ascii="Arial" w:hAnsi="Arial" w:cs="Arial" w:eastAsia="Arial"/>
+                <w:color w:val="auto"/>
+                <w:spacing w:val="0"/>
+                <w:position w:val="0"/>
+                <w:sz w:val="22"/>
+                <w:shd w:fill="auto" w:val="clear"/>
+              </w:rPr>
+            </w:pPr>
+            <w:r>
+              <w:rPr>
+                <w:rFonts w:ascii="Arial" w:hAnsi="Arial" w:cs="Arial" w:eastAsia="Arial"/>
+                <w:color w:val="auto"/>
+                <w:spacing w:val="0"/>
+                <w:position w:val="0"/>
+                <w:sz w:val="22"/>
+                <w:shd w:fill="auto" w:val="clear"/>
+              </w:rPr>
+              <w:t xml:space="preserve">Descrição do Produto, obrigatório, com no mínimo 5 e no máximo 600 caracteres. </w:t>
+              <w:br/>
+              <w:t xml:space="preserve">Ela é obrigatória porque é necessária para o correto funcionamento da estrutura de dados, e o mínimo e o máximo foram escolhidos para evitar descrições muito curtas ou muito longas.</w:t>
+            </w:r>
           </w:p>
         </w:tc>
       </w:tr>
@@ -2421,14 +2674,25 @@
               <w:ind w:right="0" w:left="0" w:firstLine="0"/>
               <w:jc w:val="both"/>
               <w:rPr>
-                <w:rFonts w:ascii="Calibri" w:hAnsi="Calibri" w:cs="Calibri" w:eastAsia="Calibri"/>
-                <w:color w:val="auto"/>
-                <w:spacing w:val="0"/>
-                <w:position w:val="0"/>
-                <w:sz w:val="22"/>
-                <w:shd w:fill="auto" w:val="clear"/>
-              </w:rPr>
-            </w:pPr>
+                <w:rFonts w:ascii="Arial" w:hAnsi="Arial" w:cs="Arial" w:eastAsia="Arial"/>
+                <w:color w:val="auto"/>
+                <w:spacing w:val="0"/>
+                <w:position w:val="0"/>
+                <w:sz w:val="22"/>
+                <w:shd w:fill="auto" w:val="clear"/>
+              </w:rPr>
+            </w:pPr>
+            <w:r>
+              <w:rPr>
+                <w:rFonts w:ascii="Arial" w:hAnsi="Arial" w:cs="Arial" w:eastAsia="Arial"/>
+                <w:color w:val="auto"/>
+                <w:spacing w:val="0"/>
+                <w:position w:val="0"/>
+                <w:sz w:val="22"/>
+                <w:shd w:fill="auto" w:val="clear"/>
+              </w:rPr>
+              <w:t xml:space="preserve">preco (BigDecimal)</w:t>
+            </w:r>
           </w:p>
         </w:tc>
         <w:tc>
@@ -2453,14 +2717,27 @@
               <w:ind w:right="0" w:left="0" w:firstLine="0"/>
               <w:jc w:val="both"/>
               <w:rPr>
-                <w:rFonts w:ascii="Calibri" w:hAnsi="Calibri" w:cs="Calibri" w:eastAsia="Calibri"/>
-                <w:color w:val="auto"/>
-                <w:spacing w:val="0"/>
-                <w:position w:val="0"/>
-                <w:sz w:val="22"/>
-                <w:shd w:fill="auto" w:val="clear"/>
-              </w:rPr>
-            </w:pPr>
+                <w:rFonts w:ascii="Arial" w:hAnsi="Arial" w:cs="Arial" w:eastAsia="Arial"/>
+                <w:color w:val="auto"/>
+                <w:spacing w:val="0"/>
+                <w:position w:val="0"/>
+                <w:sz w:val="22"/>
+                <w:shd w:fill="auto" w:val="clear"/>
+              </w:rPr>
+            </w:pPr>
+            <w:r>
+              <w:rPr>
+                <w:rFonts w:ascii="Arial" w:hAnsi="Arial" w:cs="Arial" w:eastAsia="Arial"/>
+                <w:color w:val="auto"/>
+                <w:spacing w:val="0"/>
+                <w:position w:val="0"/>
+                <w:sz w:val="22"/>
+                <w:shd w:fill="auto" w:val="clear"/>
+              </w:rPr>
+              <w:t xml:space="preserve">Preço do produto, obrigatório, com no máximo 8 dígitos na casa dos inteiros e 2 nas casas decimais.</w:t>
+              <w:br/>
+              <w:t xml:space="preserve">Ele é obrigatório porque é necessário para o correto funcionamento da estrutura de dados, e esta precisão e escala foram escolhidas para corresponder à precisão de um valor monetário de acordo com a regra de negócio.</w:t>
+            </w:r>
           </w:p>
         </w:tc>
       </w:tr>
@@ -2491,14 +2768,25 @@
               <w:ind w:right="0" w:left="0" w:firstLine="0"/>
               <w:jc w:val="both"/>
               <w:rPr>
-                <w:rFonts w:ascii="Calibri" w:hAnsi="Calibri" w:cs="Calibri" w:eastAsia="Calibri"/>
-                <w:color w:val="auto"/>
-                <w:spacing w:val="0"/>
-                <w:position w:val="0"/>
-                <w:sz w:val="22"/>
-                <w:shd w:fill="auto" w:val="clear"/>
-              </w:rPr>
-            </w:pPr>
+                <w:rFonts w:ascii="Arial" w:hAnsi="Arial" w:cs="Arial" w:eastAsia="Arial"/>
+                <w:color w:val="auto"/>
+                <w:spacing w:val="0"/>
+                <w:position w:val="0"/>
+                <w:sz w:val="22"/>
+                <w:shd w:fill="auto" w:val="clear"/>
+              </w:rPr>
+            </w:pPr>
+            <w:r>
+              <w:rPr>
+                <w:rFonts w:ascii="Arial" w:hAnsi="Arial" w:cs="Arial" w:eastAsia="Arial"/>
+                <w:color w:val="auto"/>
+                <w:spacing w:val="0"/>
+                <w:position w:val="0"/>
+                <w:sz w:val="22"/>
+                <w:shd w:fill="auto" w:val="clear"/>
+              </w:rPr>
+              <w:t xml:space="preserve">estoque (int)</w:t>
+            </w:r>
           </w:p>
         </w:tc>
         <w:tc>
@@ -2523,14 +2811,27 @@
               <w:ind w:right="0" w:left="0" w:firstLine="0"/>
               <w:jc w:val="both"/>
               <w:rPr>
-                <w:rFonts w:ascii="Calibri" w:hAnsi="Calibri" w:cs="Calibri" w:eastAsia="Calibri"/>
-                <w:color w:val="auto"/>
-                <w:spacing w:val="0"/>
-                <w:position w:val="0"/>
-                <w:sz w:val="22"/>
-                <w:shd w:fill="auto" w:val="clear"/>
-              </w:rPr>
-            </w:pPr>
+                <w:rFonts w:ascii="Arial" w:hAnsi="Arial" w:cs="Arial" w:eastAsia="Arial"/>
+                <w:color w:val="auto"/>
+                <w:spacing w:val="0"/>
+                <w:position w:val="0"/>
+                <w:sz w:val="22"/>
+                <w:shd w:fill="auto" w:val="clear"/>
+              </w:rPr>
+            </w:pPr>
+            <w:r>
+              <w:rPr>
+                <w:rFonts w:ascii="Arial" w:hAnsi="Arial" w:cs="Arial" w:eastAsia="Arial"/>
+                <w:color w:val="auto"/>
+                <w:spacing w:val="0"/>
+                <w:position w:val="0"/>
+                <w:sz w:val="22"/>
+                <w:shd w:fill="auto" w:val="clear"/>
+              </w:rPr>
+              <w:t xml:space="preserve">Quantidade em estoque do produto, obrigatório.</w:t>
+              <w:br/>
+              <w:t xml:space="preserve">Ele é obrigatório porque é necessário para o correto funcionamento da estrutura de dados.</w:t>
+            </w:r>
           </w:p>
         </w:tc>
       </w:tr>
@@ -2561,14 +2862,25 @@
               <w:ind w:right="0" w:left="0" w:firstLine="0"/>
               <w:jc w:val="both"/>
               <w:rPr>
-                <w:rFonts w:ascii="Calibri" w:hAnsi="Calibri" w:cs="Calibri" w:eastAsia="Calibri"/>
-                <w:color w:val="auto"/>
-                <w:spacing w:val="0"/>
-                <w:position w:val="0"/>
-                <w:sz w:val="22"/>
-                <w:shd w:fill="auto" w:val="clear"/>
-              </w:rPr>
-            </w:pPr>
+                <w:rFonts w:ascii="Arial" w:hAnsi="Arial" w:cs="Arial" w:eastAsia="Arial"/>
+                <w:color w:val="auto"/>
+                <w:spacing w:val="0"/>
+                <w:position w:val="0"/>
+                <w:sz w:val="22"/>
+                <w:shd w:fill="auto" w:val="clear"/>
+              </w:rPr>
+            </w:pPr>
+            <w:r>
+              <w:rPr>
+                <w:rFonts w:ascii="Arial" w:hAnsi="Arial" w:cs="Arial" w:eastAsia="Arial"/>
+                <w:color w:val="auto"/>
+                <w:spacing w:val="0"/>
+                <w:position w:val="0"/>
+                <w:sz w:val="22"/>
+                <w:shd w:fill="auto" w:val="clear"/>
+              </w:rPr>
+              <w:t xml:space="preserve">usuario (Usuario)</w:t>
+            </w:r>
           </w:p>
         </w:tc>
         <w:tc>
@@ -2593,14 +2905,25 @@
               <w:ind w:right="0" w:left="0" w:firstLine="0"/>
               <w:jc w:val="both"/>
               <w:rPr>
-                <w:rFonts w:ascii="Calibri" w:hAnsi="Calibri" w:cs="Calibri" w:eastAsia="Calibri"/>
-                <w:color w:val="auto"/>
-                <w:spacing w:val="0"/>
-                <w:position w:val="0"/>
-                <w:sz w:val="22"/>
-                <w:shd w:fill="auto" w:val="clear"/>
-              </w:rPr>
-            </w:pPr>
+                <w:rFonts w:ascii="Arial" w:hAnsi="Arial" w:cs="Arial" w:eastAsia="Arial"/>
+                <w:color w:val="auto"/>
+                <w:spacing w:val="0"/>
+                <w:position w:val="0"/>
+                <w:sz w:val="22"/>
+                <w:shd w:fill="auto" w:val="clear"/>
+              </w:rPr>
+            </w:pPr>
+            <w:r>
+              <w:rPr>
+                <w:rFonts w:ascii="Arial" w:hAnsi="Arial" w:cs="Arial" w:eastAsia="Arial"/>
+                <w:color w:val="auto"/>
+                <w:spacing w:val="0"/>
+                <w:position w:val="0"/>
+                <w:sz w:val="22"/>
+                <w:shd w:fill="auto" w:val="clear"/>
+              </w:rPr>
+              <w:t xml:space="preserve">Atributo que representa uma parte do relacionamento bidirecional entre as classes Usuario e Produto, de muitos para um, por isso é Objeto da classe Usuario. Neste caso, o Produto é a Entidade Proprietária, ou seja, o atributo será traduzido como Chave Estrangeira na tabela correspondente do Banco de dados.</w:t>
+            </w:r>
           </w:p>
         </w:tc>
       </w:tr>
@@ -2631,14 +2954,25 @@
               <w:ind w:right="0" w:left="0" w:firstLine="0"/>
               <w:jc w:val="both"/>
               <w:rPr>
-                <w:rFonts w:ascii="Calibri" w:hAnsi="Calibri" w:cs="Calibri" w:eastAsia="Calibri"/>
-                <w:color w:val="auto"/>
-                <w:spacing w:val="0"/>
-                <w:position w:val="0"/>
-                <w:sz w:val="22"/>
-                <w:shd w:fill="auto" w:val="clear"/>
-              </w:rPr>
-            </w:pPr>
+                <w:rFonts w:ascii="Arial" w:hAnsi="Arial" w:cs="Arial" w:eastAsia="Arial"/>
+                <w:color w:val="auto"/>
+                <w:spacing w:val="0"/>
+                <w:position w:val="0"/>
+                <w:sz w:val="22"/>
+                <w:shd w:fill="auto" w:val="clear"/>
+              </w:rPr>
+            </w:pPr>
+            <w:r>
+              <w:rPr>
+                <w:rFonts w:ascii="Arial" w:hAnsi="Arial" w:cs="Arial" w:eastAsia="Arial"/>
+                <w:color w:val="auto"/>
+                <w:spacing w:val="0"/>
+                <w:position w:val="0"/>
+                <w:sz w:val="22"/>
+                <w:shd w:fill="auto" w:val="clear"/>
+              </w:rPr>
+              <w:t xml:space="preserve">categoria (Categoria)</w:t>
+            </w:r>
           </w:p>
         </w:tc>
         <w:tc>
@@ -2663,18 +2997,87 @@
               <w:ind w:right="0" w:left="0" w:firstLine="0"/>
               <w:jc w:val="both"/>
               <w:rPr>
-                <w:rFonts w:ascii="Calibri" w:hAnsi="Calibri" w:cs="Calibri" w:eastAsia="Calibri"/>
-                <w:color w:val="auto"/>
-                <w:spacing w:val="0"/>
-                <w:position w:val="0"/>
-                <w:sz w:val="22"/>
-                <w:shd w:fill="auto" w:val="clear"/>
-              </w:rPr>
-            </w:pPr>
+                <w:rFonts w:ascii="Arial" w:hAnsi="Arial" w:cs="Arial" w:eastAsia="Arial"/>
+                <w:color w:val="auto"/>
+                <w:spacing w:val="0"/>
+                <w:position w:val="0"/>
+                <w:sz w:val="22"/>
+                <w:shd w:fill="auto" w:val="clear"/>
+              </w:rPr>
+            </w:pPr>
+            <w:r>
+              <w:rPr>
+                <w:rFonts w:ascii="Arial" w:hAnsi="Arial" w:cs="Arial" w:eastAsia="Arial"/>
+                <w:color w:val="auto"/>
+                <w:spacing w:val="0"/>
+                <w:position w:val="0"/>
+                <w:sz w:val="22"/>
+                <w:shd w:fill="auto" w:val="clear"/>
+              </w:rPr>
+              <w:t xml:space="preserve">Atributo que representa uma parte do relacionamento bidirecional entre as classes Categoria e Produto, de muitos para um, por isso é Objeto da classe Categoria. Neste caso, o Produto é a Entidade Proprietária, ou seja, o atributo será traduzido como Chave Estrangeira na tabela correspondente do Banco de dados.</w:t>
+            </w:r>
           </w:p>
         </w:tc>
       </w:tr>
     </w:tbl>
+    <w:p>
+      <w:pPr>
+        <w:spacing w:before="0" w:after="0" w:line="240"/>
+        <w:ind w:right="0" w:left="0" w:firstLine="0"/>
+        <w:jc w:val="center"/>
+        <w:rPr>
+          <w:rFonts w:ascii="Arial" w:hAnsi="Arial" w:cs="Arial" w:eastAsia="Arial"/>
+          <w:b/>
+          <w:color w:val="auto"/>
+          <w:spacing w:val="0"/>
+          <w:position w:val="0"/>
+          <w:sz w:val="28"/>
+          <w:shd w:fill="auto" w:val="clear"/>
+        </w:rPr>
+      </w:pPr>
+    </w:p>
+    <w:p>
+      <w:pPr>
+        <w:spacing w:before="0" w:after="0" w:line="240"/>
+        <w:ind w:right="0" w:left="0" w:firstLine="0"/>
+        <w:jc w:val="both"/>
+        <w:rPr>
+          <w:rFonts w:ascii="Arial" w:hAnsi="Arial" w:cs="Arial" w:eastAsia="Arial"/>
+          <w:color w:val="auto"/>
+          <w:spacing w:val="0"/>
+          <w:position w:val="0"/>
+          <w:sz w:val="24"/>
+          <w:shd w:fill="auto" w:val="clear"/>
+        </w:rPr>
+      </w:pPr>
+      <w:r>
+        <w:rPr>
+          <w:rFonts w:ascii="Arial" w:hAnsi="Arial" w:cs="Arial" w:eastAsia="Arial"/>
+          <w:color w:val="auto"/>
+          <w:spacing w:val="0"/>
+          <w:position w:val="0"/>
+          <w:sz w:val="24"/>
+          <w:shd w:fill="auto" w:val="clear"/>
+        </w:rPr>
+        <w:t xml:space="preserve"> </w:t>
+      </w:r>
+    </w:p>
+    <w:p>
+      <w:pPr>
+        <w:spacing w:before="0" w:after="0" w:line="240"/>
+        <w:ind w:right="0" w:left="0" w:firstLine="0"/>
+        <w:jc w:val="both"/>
+        <w:rPr>
+          <w:rFonts w:ascii="Arial" w:hAnsi="Arial" w:cs="Arial" w:eastAsia="Arial"/>
+          <w:b/>
+          <w:color w:val="auto"/>
+          <w:spacing w:val="0"/>
+          <w:position w:val="0"/>
+          <w:sz w:val="28"/>
+          <w:shd w:fill="auto" w:val="clear"/>
+        </w:rPr>
+      </w:pPr>
+    </w:p>
     <w:p>
       <w:pPr>
         <w:spacing w:before="0" w:after="0" w:line="240"/>

</xml_diff>

<commit_message>
fix: changed attribute name form email to usuario in Usuario Mode Class in class doc
</commit_message>
<xml_diff>
--- a/MODELO_DOC_Classes_Kelp.docx
+++ b/MODELO_DOC_Classes_Kelp.docx
@@ -32,8 +32,8 @@
         </w:rPr>
       </w:pPr>
       <w:r>
-        <w:object w:dxaOrig="5811" w:dyaOrig="2369">
-          <v:rect xmlns:o="urn:schemas-microsoft-com:office:office" xmlns:v="urn:schemas-microsoft-com:vml" id="rectole0000000000" style="width:290.550000pt;height:118.450000pt" o:preferrelative="t" o:ole="">
+        <w:object w:dxaOrig="5973" w:dyaOrig="2409">
+          <v:rect xmlns:o="urn:schemas-microsoft-com:office:office" xmlns:v="urn:schemas-microsoft-com:vml" id="rectole0000000000" style="width:298.650000pt;height:120.450000pt" o:preferrelative="t" o:ole="">
             <o:lock v:ext="edit"/>
             <v:imagedata xmlns:r="http://schemas.openxmlformats.org/officeDocument/2006/relationships" r:id="docRId1" o:title=""/>
           </v:rect>
@@ -912,7 +912,6 @@
               <w:ind w:right="0" w:left="0" w:firstLine="0"/>
               <w:jc w:val="center"/>
               <w:rPr>
-                <w:rFonts w:ascii="Arial" w:hAnsi="Arial" w:cs="Arial" w:eastAsia="Arial"/>
                 <w:color w:val="auto"/>
                 <w:spacing w:val="0"/>
                 <w:position w:val="0"/>
@@ -954,7 +953,6 @@
               <w:ind w:right="0" w:left="0" w:firstLine="0"/>
               <w:jc w:val="center"/>
               <w:rPr>
-                <w:rFonts w:ascii="Arial" w:hAnsi="Arial" w:cs="Arial" w:eastAsia="Arial"/>
                 <w:color w:val="auto"/>
                 <w:spacing w:val="0"/>
                 <w:position w:val="0"/>
@@ -1002,7 +1000,6 @@
               <w:ind w:right="0" w:left="0" w:firstLine="0"/>
               <w:jc w:val="both"/>
               <w:rPr>
-                <w:rFonts w:ascii="Arial" w:hAnsi="Arial" w:cs="Arial" w:eastAsia="Arial"/>
                 <w:color w:val="auto"/>
                 <w:spacing w:val="0"/>
                 <w:position w:val="0"/>
@@ -1044,7 +1041,6 @@
               <w:ind w:right="0" w:left="0" w:firstLine="0"/>
               <w:jc w:val="both"/>
               <w:rPr>
-                <w:rFonts w:ascii="Arial" w:hAnsi="Arial" w:cs="Arial" w:eastAsia="Arial"/>
                 <w:color w:val="auto"/>
                 <w:spacing w:val="0"/>
                 <w:position w:val="0"/>
@@ -1092,7 +1088,6 @@
               <w:ind w:right="0" w:left="0" w:firstLine="0"/>
               <w:jc w:val="both"/>
               <w:rPr>
-                <w:rFonts w:ascii="Arial" w:hAnsi="Arial" w:cs="Arial" w:eastAsia="Arial"/>
                 <w:color w:val="auto"/>
                 <w:spacing w:val="0"/>
                 <w:position w:val="0"/>
@@ -1134,7 +1129,6 @@
               <w:ind w:right="0" w:left="0" w:firstLine="0"/>
               <w:jc w:val="both"/>
               <w:rPr>
-                <w:rFonts w:ascii="Arial" w:hAnsi="Arial" w:cs="Arial" w:eastAsia="Arial"/>
                 <w:color w:val="auto"/>
                 <w:spacing w:val="0"/>
                 <w:position w:val="0"/>
@@ -1184,7 +1178,6 @@
               <w:ind w:right="0" w:left="0" w:firstLine="0"/>
               <w:jc w:val="both"/>
               <w:rPr>
-                <w:rFonts w:ascii="Arial" w:hAnsi="Arial" w:cs="Arial" w:eastAsia="Arial"/>
                 <w:color w:val="auto"/>
                 <w:spacing w:val="0"/>
                 <w:position w:val="0"/>
@@ -1226,7 +1219,6 @@
               <w:ind w:right="0" w:left="0" w:firstLine="0"/>
               <w:jc w:val="both"/>
               <w:rPr>
-                <w:rFonts w:ascii="Arial" w:hAnsi="Arial" w:cs="Arial" w:eastAsia="Arial"/>
                 <w:color w:val="auto"/>
                 <w:spacing w:val="0"/>
                 <w:position w:val="0"/>
@@ -1276,12 +1268,10 @@
               <w:ind w:right="0" w:left="0" w:firstLine="0"/>
               <w:jc w:val="both"/>
               <w:rPr>
-                <w:rFonts w:ascii="Arial" w:hAnsi="Arial" w:cs="Arial" w:eastAsia="Arial"/>
-                <w:color w:val="auto"/>
-                <w:spacing w:val="0"/>
-                <w:position w:val="0"/>
-                <w:sz w:val="22"/>
-                <w:shd w:fill="auto" w:val="clear"/>
+                <w:color w:val="auto"/>
+                <w:spacing w:val="0"/>
+                <w:position w:val="0"/>
+                <w:sz w:val="22"/>
               </w:rPr>
             </w:pPr>
             <w:r>
@@ -1319,12 +1309,10 @@
               <w:ind w:right="0" w:left="0" w:firstLine="0"/>
               <w:jc w:val="both"/>
               <w:rPr>
-                <w:rFonts w:ascii="Arial" w:hAnsi="Arial" w:cs="Arial" w:eastAsia="Arial"/>
-                <w:color w:val="auto"/>
-                <w:spacing w:val="0"/>
-                <w:position w:val="0"/>
-                <w:sz w:val="22"/>
-                <w:shd w:fill="auto" w:val="clear"/>
+                <w:color w:val="auto"/>
+                <w:spacing w:val="0"/>
+                <w:position w:val="0"/>
+                <w:sz w:val="22"/>
               </w:rPr>
             </w:pPr>
             <w:r>
@@ -1368,7 +1356,7 @@
               <w:ind w:right="0" w:left="0" w:firstLine="0"/>
               <w:jc w:val="both"/>
               <w:rPr>
-                <w:rFonts w:ascii="Arial" w:hAnsi="Arial" w:cs="Arial" w:eastAsia="Arial"/>
+                <w:rFonts w:ascii="Calibri" w:hAnsi="Calibri" w:cs="Calibri" w:eastAsia="Calibri"/>
                 <w:color w:val="auto"/>
                 <w:spacing w:val="0"/>
                 <w:position w:val="0"/>
@@ -1400,7 +1388,7 @@
               <w:ind w:right="0" w:left="0" w:firstLine="0"/>
               <w:jc w:val="both"/>
               <w:rPr>
-                <w:rFonts w:ascii="Arial" w:hAnsi="Arial" w:cs="Arial" w:eastAsia="Arial"/>
+                <w:rFonts w:ascii="Calibri" w:hAnsi="Calibri" w:cs="Calibri" w:eastAsia="Calibri"/>
                 <w:color w:val="auto"/>
                 <w:spacing w:val="0"/>
                 <w:position w:val="0"/>
@@ -1438,7 +1426,7 @@
               <w:ind w:right="0" w:left="0" w:firstLine="0"/>
               <w:jc w:val="both"/>
               <w:rPr>
-                <w:rFonts w:ascii="Arial" w:hAnsi="Arial" w:cs="Arial" w:eastAsia="Arial"/>
+                <w:rFonts w:ascii="Calibri" w:hAnsi="Calibri" w:cs="Calibri" w:eastAsia="Calibri"/>
                 <w:color w:val="auto"/>
                 <w:spacing w:val="0"/>
                 <w:position w:val="0"/>
@@ -1470,7 +1458,7 @@
               <w:ind w:right="0" w:left="0" w:firstLine="0"/>
               <w:jc w:val="both"/>
               <w:rPr>
-                <w:rFonts w:ascii="Arial" w:hAnsi="Arial" w:cs="Arial" w:eastAsia="Arial"/>
+                <w:rFonts w:ascii="Calibri" w:hAnsi="Calibri" w:cs="Calibri" w:eastAsia="Calibri"/>
                 <w:color w:val="auto"/>
                 <w:spacing w:val="0"/>
                 <w:position w:val="0"/>
@@ -1587,11 +1575,9 @@
               <w:ind w:right="0" w:left="0" w:firstLine="0"/>
               <w:jc w:val="center"/>
               <w:rPr>
-                <w:rFonts w:ascii="Arial" w:hAnsi="Arial" w:cs="Arial" w:eastAsia="Arial"/>
-                <w:color w:val="auto"/>
-                <w:spacing w:val="0"/>
-                <w:position w:val="0"/>
-                <w:shd w:fill="auto" w:val="clear"/>
+                <w:color w:val="auto"/>
+                <w:spacing w:val="0"/>
+                <w:position w:val="0"/>
               </w:rPr>
             </w:pPr>
             <w:r>
@@ -1630,11 +1616,9 @@
               <w:ind w:right="0" w:left="0" w:firstLine="0"/>
               <w:jc w:val="center"/>
               <w:rPr>
-                <w:rFonts w:ascii="Arial" w:hAnsi="Arial" w:cs="Arial" w:eastAsia="Arial"/>
-                <w:color w:val="auto"/>
-                <w:spacing w:val="0"/>
-                <w:position w:val="0"/>
-                <w:shd w:fill="auto" w:val="clear"/>
+                <w:color w:val="auto"/>
+                <w:spacing w:val="0"/>
+                <w:position w:val="0"/>
               </w:rPr>
             </w:pPr>
             <w:r>
@@ -1679,12 +1663,10 @@
               <w:ind w:right="0" w:left="0" w:firstLine="0"/>
               <w:jc w:val="both"/>
               <w:rPr>
-                <w:rFonts w:ascii="Arial" w:hAnsi="Arial" w:cs="Arial" w:eastAsia="Arial"/>
-                <w:color w:val="auto"/>
-                <w:spacing w:val="0"/>
-                <w:position w:val="0"/>
-                <w:sz w:val="22"/>
-                <w:shd w:fill="auto" w:val="clear"/>
+                <w:color w:val="auto"/>
+                <w:spacing w:val="0"/>
+                <w:position w:val="0"/>
+                <w:sz w:val="22"/>
               </w:rPr>
             </w:pPr>
             <w:r>
@@ -1722,12 +1704,10 @@
               <w:ind w:right="0" w:left="0" w:firstLine="0"/>
               <w:jc w:val="both"/>
               <w:rPr>
-                <w:rFonts w:ascii="Arial" w:hAnsi="Arial" w:cs="Arial" w:eastAsia="Arial"/>
-                <w:color w:val="auto"/>
-                <w:spacing w:val="0"/>
-                <w:position w:val="0"/>
-                <w:sz w:val="22"/>
-                <w:shd w:fill="auto" w:val="clear"/>
+                <w:color w:val="auto"/>
+                <w:spacing w:val="0"/>
+                <w:position w:val="0"/>
+                <w:sz w:val="22"/>
               </w:rPr>
             </w:pPr>
             <w:r>
@@ -1771,12 +1751,10 @@
               <w:ind w:right="0" w:left="0" w:firstLine="0"/>
               <w:jc w:val="both"/>
               <w:rPr>
-                <w:rFonts w:ascii="Arial" w:hAnsi="Arial" w:cs="Arial" w:eastAsia="Arial"/>
-                <w:color w:val="auto"/>
-                <w:spacing w:val="0"/>
-                <w:position w:val="0"/>
-                <w:sz w:val="22"/>
-                <w:shd w:fill="auto" w:val="clear"/>
+                <w:color w:val="auto"/>
+                <w:spacing w:val="0"/>
+                <w:position w:val="0"/>
+                <w:sz w:val="22"/>
               </w:rPr>
             </w:pPr>
             <w:r>
@@ -1814,12 +1792,10 @@
               <w:ind w:right="0" w:left="0" w:firstLine="0"/>
               <w:jc w:val="both"/>
               <w:rPr>
-                <w:rFonts w:ascii="Arial" w:hAnsi="Arial" w:cs="Arial" w:eastAsia="Arial"/>
-                <w:color w:val="auto"/>
-                <w:spacing w:val="0"/>
-                <w:position w:val="0"/>
-                <w:sz w:val="22"/>
-                <w:shd w:fill="auto" w:val="clear"/>
+                <w:color w:val="auto"/>
+                <w:spacing w:val="0"/>
+                <w:position w:val="0"/>
+                <w:sz w:val="22"/>
               </w:rPr>
             </w:pPr>
             <w:r>
@@ -1865,24 +1841,22 @@
               <w:ind w:right="0" w:left="0" w:firstLine="0"/>
               <w:jc w:val="both"/>
               <w:rPr>
-                <w:rFonts w:ascii="Arial" w:hAnsi="Arial" w:cs="Arial" w:eastAsia="Arial"/>
-                <w:color w:val="auto"/>
-                <w:spacing w:val="0"/>
-                <w:position w:val="0"/>
-                <w:sz w:val="22"/>
-                <w:shd w:fill="auto" w:val="clear"/>
-              </w:rPr>
-            </w:pPr>
-            <w:r>
-              <w:rPr>
-                <w:rFonts w:ascii="Arial" w:hAnsi="Arial" w:cs="Arial" w:eastAsia="Arial"/>
-                <w:color w:val="auto"/>
-                <w:spacing w:val="0"/>
-                <w:position w:val="0"/>
-                <w:sz w:val="22"/>
-                <w:shd w:fill="auto" w:val="clear"/>
-              </w:rPr>
-              <w:t xml:space="preserve">email (String)</w:t>
+                <w:color w:val="auto"/>
+                <w:spacing w:val="0"/>
+                <w:position w:val="0"/>
+                <w:sz w:val="22"/>
+              </w:rPr>
+            </w:pPr>
+            <w:r>
+              <w:rPr>
+                <w:rFonts w:ascii="Arial" w:hAnsi="Arial" w:cs="Arial" w:eastAsia="Arial"/>
+                <w:color w:val="auto"/>
+                <w:spacing w:val="0"/>
+                <w:position w:val="0"/>
+                <w:sz w:val="22"/>
+                <w:shd w:fill="auto" w:val="clear"/>
+              </w:rPr>
+              <w:t xml:space="preserve">usuario (String)</w:t>
             </w:r>
           </w:p>
         </w:tc>
@@ -1908,24 +1882,22 @@
               <w:ind w:right="0" w:left="0" w:firstLine="0"/>
               <w:jc w:val="both"/>
               <w:rPr>
-                <w:rFonts w:ascii="Arial" w:hAnsi="Arial" w:cs="Arial" w:eastAsia="Arial"/>
-                <w:color w:val="auto"/>
-                <w:spacing w:val="0"/>
-                <w:position w:val="0"/>
-                <w:sz w:val="22"/>
-                <w:shd w:fill="auto" w:val="clear"/>
-              </w:rPr>
-            </w:pPr>
-            <w:r>
-              <w:rPr>
-                <w:rFonts w:ascii="Arial" w:hAnsi="Arial" w:cs="Arial" w:eastAsia="Arial"/>
-                <w:color w:val="auto"/>
-                <w:spacing w:val="0"/>
-                <w:position w:val="0"/>
-                <w:sz w:val="22"/>
-                <w:shd w:fill="auto" w:val="clear"/>
-              </w:rPr>
-              <w:t xml:space="preserve">Nome do usuário, obrigatório, com no mínimo 5 e no máximo 100 caracteres. </w:t>
+                <w:color w:val="auto"/>
+                <w:spacing w:val="0"/>
+                <w:position w:val="0"/>
+                <w:sz w:val="22"/>
+              </w:rPr>
+            </w:pPr>
+            <w:r>
+              <w:rPr>
+                <w:rFonts w:ascii="Arial" w:hAnsi="Arial" w:cs="Arial" w:eastAsia="Arial"/>
+                <w:color w:val="auto"/>
+                <w:spacing w:val="0"/>
+                <w:position w:val="0"/>
+                <w:sz w:val="22"/>
+                <w:shd w:fill="auto" w:val="clear"/>
+              </w:rPr>
+              <w:t xml:space="preserve">E-mail do usuário, obrigatório, com no mínimo 5 e no máximo 100 caracteres. </w:t>
               <w:br/>
               <w:t xml:space="preserve">Ele é obrigatório porque é necessário para o correto funcionamento da estrutura de dados, e o mínimo e o máximo foram escolhidos para evitar e-mails muito curtos ou muito longos.</w:t>
             </w:r>
@@ -1959,12 +1931,10 @@
               <w:ind w:right="0" w:left="0" w:firstLine="0"/>
               <w:jc w:val="both"/>
               <w:rPr>
-                <w:rFonts w:ascii="Arial" w:hAnsi="Arial" w:cs="Arial" w:eastAsia="Arial"/>
-                <w:color w:val="auto"/>
-                <w:spacing w:val="0"/>
-                <w:position w:val="0"/>
-                <w:sz w:val="22"/>
-                <w:shd w:fill="auto" w:val="clear"/>
+                <w:color w:val="auto"/>
+                <w:spacing w:val="0"/>
+                <w:position w:val="0"/>
+                <w:sz w:val="22"/>
               </w:rPr>
             </w:pPr>
             <w:r>
@@ -2002,12 +1972,10 @@
               <w:ind w:right="0" w:left="0" w:firstLine="0"/>
               <w:jc w:val="both"/>
               <w:rPr>
-                <w:rFonts w:ascii="Arial" w:hAnsi="Arial" w:cs="Arial" w:eastAsia="Arial"/>
-                <w:color w:val="auto"/>
-                <w:spacing w:val="0"/>
-                <w:position w:val="0"/>
-                <w:sz w:val="22"/>
-                <w:shd w:fill="auto" w:val="clear"/>
+                <w:color w:val="auto"/>
+                <w:spacing w:val="0"/>
+                <w:position w:val="0"/>
+                <w:sz w:val="22"/>
               </w:rPr>
             </w:pPr>
             <w:r>
@@ -2053,12 +2021,10 @@
               <w:ind w:right="0" w:left="0" w:firstLine="0"/>
               <w:jc w:val="both"/>
               <w:rPr>
-                <w:rFonts w:ascii="Arial" w:hAnsi="Arial" w:cs="Arial" w:eastAsia="Arial"/>
-                <w:color w:val="auto"/>
-                <w:spacing w:val="0"/>
-                <w:position w:val="0"/>
-                <w:sz w:val="22"/>
-                <w:shd w:fill="auto" w:val="clear"/>
+                <w:color w:val="auto"/>
+                <w:spacing w:val="0"/>
+                <w:position w:val="0"/>
+                <w:sz w:val="22"/>
               </w:rPr>
             </w:pPr>
             <w:r>
@@ -2096,12 +2062,10 @@
               <w:ind w:right="0" w:left="0" w:firstLine="0"/>
               <w:jc w:val="both"/>
               <w:rPr>
-                <w:rFonts w:ascii="Arial" w:hAnsi="Arial" w:cs="Arial" w:eastAsia="Arial"/>
-                <w:color w:val="auto"/>
-                <w:spacing w:val="0"/>
-                <w:position w:val="0"/>
-                <w:sz w:val="22"/>
-                <w:shd w:fill="auto" w:val="clear"/>
+                <w:color w:val="auto"/>
+                <w:spacing w:val="0"/>
+                <w:position w:val="0"/>
+                <w:sz w:val="22"/>
               </w:rPr>
             </w:pPr>
             <w:r>
@@ -2147,12 +2111,10 @@
               <w:ind w:right="0" w:left="0" w:firstLine="0"/>
               <w:jc w:val="both"/>
               <w:rPr>
-                <w:rFonts w:ascii="Arial" w:hAnsi="Arial" w:cs="Arial" w:eastAsia="Arial"/>
-                <w:color w:val="auto"/>
-                <w:spacing w:val="0"/>
-                <w:position w:val="0"/>
-                <w:sz w:val="22"/>
-                <w:shd w:fill="auto" w:val="clear"/>
+                <w:color w:val="auto"/>
+                <w:spacing w:val="0"/>
+                <w:position w:val="0"/>
+                <w:sz w:val="22"/>
               </w:rPr>
             </w:pPr>
             <w:r>
@@ -2190,12 +2152,10 @@
               <w:ind w:right="0" w:left="0" w:firstLine="0"/>
               <w:jc w:val="both"/>
               <w:rPr>
-                <w:rFonts w:ascii="Arial" w:hAnsi="Arial" w:cs="Arial" w:eastAsia="Arial"/>
-                <w:color w:val="auto"/>
-                <w:spacing w:val="0"/>
-                <w:position w:val="0"/>
-                <w:sz w:val="22"/>
-                <w:shd w:fill="auto" w:val="clear"/>
+                <w:color w:val="auto"/>
+                <w:spacing w:val="0"/>
+                <w:position w:val="0"/>
+                <w:sz w:val="22"/>
               </w:rPr>
             </w:pPr>
             <w:r>
@@ -2304,7 +2264,6 @@
               <w:ind w:right="0" w:left="0" w:firstLine="0"/>
               <w:jc w:val="center"/>
               <w:rPr>
-                <w:rFonts w:ascii="Arial" w:hAnsi="Arial" w:cs="Arial" w:eastAsia="Arial"/>
                 <w:color w:val="auto"/>
                 <w:spacing w:val="0"/>
                 <w:position w:val="0"/>
@@ -2346,7 +2305,6 @@
               <w:ind w:right="0" w:left="0" w:firstLine="0"/>
               <w:jc w:val="center"/>
               <w:rPr>
-                <w:rFonts w:ascii="Arial" w:hAnsi="Arial" w:cs="Arial" w:eastAsia="Arial"/>
                 <w:color w:val="auto"/>
                 <w:spacing w:val="0"/>
                 <w:position w:val="0"/>
@@ -2394,12 +2352,10 @@
               <w:ind w:right="0" w:left="0" w:firstLine="0"/>
               <w:jc w:val="both"/>
               <w:rPr>
-                <w:rFonts w:ascii="Arial" w:hAnsi="Arial" w:cs="Arial" w:eastAsia="Arial"/>
-                <w:color w:val="auto"/>
-                <w:spacing w:val="0"/>
-                <w:position w:val="0"/>
-                <w:sz w:val="22"/>
-                <w:shd w:fill="auto" w:val="clear"/>
+                <w:color w:val="auto"/>
+                <w:spacing w:val="0"/>
+                <w:position w:val="0"/>
+                <w:sz w:val="22"/>
               </w:rPr>
             </w:pPr>
             <w:r>
@@ -2437,12 +2393,10 @@
               <w:ind w:right="0" w:left="0" w:firstLine="0"/>
               <w:jc w:val="both"/>
               <w:rPr>
-                <w:rFonts w:ascii="Arial" w:hAnsi="Arial" w:cs="Arial" w:eastAsia="Arial"/>
-                <w:color w:val="auto"/>
-                <w:spacing w:val="0"/>
-                <w:position w:val="0"/>
-                <w:sz w:val="22"/>
-                <w:shd w:fill="auto" w:val="clear"/>
+                <w:color w:val="auto"/>
+                <w:spacing w:val="0"/>
+                <w:position w:val="0"/>
+                <w:sz w:val="22"/>
               </w:rPr>
             </w:pPr>
             <w:r>
@@ -2486,12 +2440,10 @@
               <w:ind w:right="0" w:left="0" w:firstLine="0"/>
               <w:jc w:val="both"/>
               <w:rPr>
-                <w:rFonts w:ascii="Arial" w:hAnsi="Arial" w:cs="Arial" w:eastAsia="Arial"/>
-                <w:color w:val="auto"/>
-                <w:spacing w:val="0"/>
-                <w:position w:val="0"/>
-                <w:sz w:val="22"/>
-                <w:shd w:fill="auto" w:val="clear"/>
+                <w:color w:val="auto"/>
+                <w:spacing w:val="0"/>
+                <w:position w:val="0"/>
+                <w:sz w:val="22"/>
               </w:rPr>
             </w:pPr>
             <w:r>
@@ -2529,12 +2481,10 @@
               <w:ind w:right="0" w:left="0" w:firstLine="0"/>
               <w:jc w:val="both"/>
               <w:rPr>
-                <w:rFonts w:ascii="Arial" w:hAnsi="Arial" w:cs="Arial" w:eastAsia="Arial"/>
-                <w:color w:val="auto"/>
-                <w:spacing w:val="0"/>
-                <w:position w:val="0"/>
-                <w:sz w:val="22"/>
-                <w:shd w:fill="auto" w:val="clear"/>
+                <w:color w:val="auto"/>
+                <w:spacing w:val="0"/>
+                <w:position w:val="0"/>
+                <w:sz w:val="22"/>
               </w:rPr>
             </w:pPr>
             <w:r>
@@ -2580,12 +2530,10 @@
               <w:ind w:right="0" w:left="0" w:firstLine="0"/>
               <w:jc w:val="both"/>
               <w:rPr>
-                <w:rFonts w:ascii="Arial" w:hAnsi="Arial" w:cs="Arial" w:eastAsia="Arial"/>
-                <w:color w:val="auto"/>
-                <w:spacing w:val="0"/>
-                <w:position w:val="0"/>
-                <w:sz w:val="22"/>
-                <w:shd w:fill="auto" w:val="clear"/>
+                <w:color w:val="auto"/>
+                <w:spacing w:val="0"/>
+                <w:position w:val="0"/>
+                <w:sz w:val="22"/>
               </w:rPr>
             </w:pPr>
             <w:r>
@@ -2623,12 +2571,10 @@
               <w:ind w:right="0" w:left="0" w:firstLine="0"/>
               <w:jc w:val="both"/>
               <w:rPr>
-                <w:rFonts w:ascii="Arial" w:hAnsi="Arial" w:cs="Arial" w:eastAsia="Arial"/>
-                <w:color w:val="auto"/>
-                <w:spacing w:val="0"/>
-                <w:position w:val="0"/>
-                <w:sz w:val="22"/>
-                <w:shd w:fill="auto" w:val="clear"/>
+                <w:color w:val="auto"/>
+                <w:spacing w:val="0"/>
+                <w:position w:val="0"/>
+                <w:sz w:val="22"/>
               </w:rPr>
             </w:pPr>
             <w:r>
@@ -2674,12 +2620,10 @@
               <w:ind w:right="0" w:left="0" w:firstLine="0"/>
               <w:jc w:val="both"/>
               <w:rPr>
-                <w:rFonts w:ascii="Arial" w:hAnsi="Arial" w:cs="Arial" w:eastAsia="Arial"/>
-                <w:color w:val="auto"/>
-                <w:spacing w:val="0"/>
-                <w:position w:val="0"/>
-                <w:sz w:val="22"/>
-                <w:shd w:fill="auto" w:val="clear"/>
+                <w:color w:val="auto"/>
+                <w:spacing w:val="0"/>
+                <w:position w:val="0"/>
+                <w:sz w:val="22"/>
               </w:rPr>
             </w:pPr>
             <w:r>
@@ -2717,12 +2661,10 @@
               <w:ind w:right="0" w:left="0" w:firstLine="0"/>
               <w:jc w:val="both"/>
               <w:rPr>
-                <w:rFonts w:ascii="Arial" w:hAnsi="Arial" w:cs="Arial" w:eastAsia="Arial"/>
-                <w:color w:val="auto"/>
-                <w:spacing w:val="0"/>
-                <w:position w:val="0"/>
-                <w:sz w:val="22"/>
-                <w:shd w:fill="auto" w:val="clear"/>
+                <w:color w:val="auto"/>
+                <w:spacing w:val="0"/>
+                <w:position w:val="0"/>
+                <w:sz w:val="22"/>
               </w:rPr>
             </w:pPr>
             <w:r>
@@ -2768,12 +2710,10 @@
               <w:ind w:right="0" w:left="0" w:firstLine="0"/>
               <w:jc w:val="both"/>
               <w:rPr>
-                <w:rFonts w:ascii="Arial" w:hAnsi="Arial" w:cs="Arial" w:eastAsia="Arial"/>
-                <w:color w:val="auto"/>
-                <w:spacing w:val="0"/>
-                <w:position w:val="0"/>
-                <w:sz w:val="22"/>
-                <w:shd w:fill="auto" w:val="clear"/>
+                <w:color w:val="auto"/>
+                <w:spacing w:val="0"/>
+                <w:position w:val="0"/>
+                <w:sz w:val="22"/>
               </w:rPr>
             </w:pPr>
             <w:r>
@@ -2811,12 +2751,10 @@
               <w:ind w:right="0" w:left="0" w:firstLine="0"/>
               <w:jc w:val="both"/>
               <w:rPr>
-                <w:rFonts w:ascii="Arial" w:hAnsi="Arial" w:cs="Arial" w:eastAsia="Arial"/>
-                <w:color w:val="auto"/>
-                <w:spacing w:val="0"/>
-                <w:position w:val="0"/>
-                <w:sz w:val="22"/>
-                <w:shd w:fill="auto" w:val="clear"/>
+                <w:color w:val="auto"/>
+                <w:spacing w:val="0"/>
+                <w:position w:val="0"/>
+                <w:sz w:val="22"/>
               </w:rPr>
             </w:pPr>
             <w:r>
@@ -2862,12 +2800,10 @@
               <w:ind w:right="0" w:left="0" w:firstLine="0"/>
               <w:jc w:val="both"/>
               <w:rPr>
-                <w:rFonts w:ascii="Arial" w:hAnsi="Arial" w:cs="Arial" w:eastAsia="Arial"/>
-                <w:color w:val="auto"/>
-                <w:spacing w:val="0"/>
-                <w:position w:val="0"/>
-                <w:sz w:val="22"/>
-                <w:shd w:fill="auto" w:val="clear"/>
+                <w:color w:val="auto"/>
+                <w:spacing w:val="0"/>
+                <w:position w:val="0"/>
+                <w:sz w:val="22"/>
               </w:rPr>
             </w:pPr>
             <w:r>
@@ -2905,12 +2841,10 @@
               <w:ind w:right="0" w:left="0" w:firstLine="0"/>
               <w:jc w:val="both"/>
               <w:rPr>
-                <w:rFonts w:ascii="Arial" w:hAnsi="Arial" w:cs="Arial" w:eastAsia="Arial"/>
-                <w:color w:val="auto"/>
-                <w:spacing w:val="0"/>
-                <w:position w:val="0"/>
-                <w:sz w:val="22"/>
-                <w:shd w:fill="auto" w:val="clear"/>
+                <w:color w:val="auto"/>
+                <w:spacing w:val="0"/>
+                <w:position w:val="0"/>
+                <w:sz w:val="22"/>
               </w:rPr>
             </w:pPr>
             <w:r>
@@ -2954,12 +2888,10 @@
               <w:ind w:right="0" w:left="0" w:firstLine="0"/>
               <w:jc w:val="both"/>
               <w:rPr>
-                <w:rFonts w:ascii="Arial" w:hAnsi="Arial" w:cs="Arial" w:eastAsia="Arial"/>
-                <w:color w:val="auto"/>
-                <w:spacing w:val="0"/>
-                <w:position w:val="0"/>
-                <w:sz w:val="22"/>
-                <w:shd w:fill="auto" w:val="clear"/>
+                <w:color w:val="auto"/>
+                <w:spacing w:val="0"/>
+                <w:position w:val="0"/>
+                <w:sz w:val="22"/>
               </w:rPr>
             </w:pPr>
             <w:r>
@@ -2997,12 +2929,10 @@
               <w:ind w:right="0" w:left="0" w:firstLine="0"/>
               <w:jc w:val="both"/>
               <w:rPr>
-                <w:rFonts w:ascii="Arial" w:hAnsi="Arial" w:cs="Arial" w:eastAsia="Arial"/>
-                <w:color w:val="auto"/>
-                <w:spacing w:val="0"/>
-                <w:position w:val="0"/>
-                <w:sz w:val="22"/>
-                <w:shd w:fill="auto" w:val="clear"/>
+                <w:color w:val="auto"/>
+                <w:spacing w:val="0"/>
+                <w:position w:val="0"/>
+                <w:sz w:val="22"/>
               </w:rPr>
             </w:pPr>
             <w:r>

</xml_diff>